<commit_message>
Change of vocabulary (method vs. model) and update of diagrams
</commit_message>
<xml_diff>
--- a/Documents/CR.docx
+++ b/Documents/CR.docx
@@ -28,29 +28,310 @@
     </w:p>
     <w:p>
       <w:pPr>
+        <w:pStyle w:val="NormalWeb"/>
+        <w:spacing w:before="240" w:beforeAutospacing="0" w:after="240" w:afterAutospacing="0"/>
+        <w:rPr>
+          <w:rFonts w:asciiTheme="minorHAnsi" w:hAnsiTheme="minorHAnsi" w:cstheme="minorHAnsi"/>
+        </w:rPr>
+      </w:pPr>
+      <w:proofErr w:type="gramStart"/>
+      <w:r>
+        <w:rPr>
+          <w:rFonts w:asciiTheme="minorHAnsi" w:hAnsiTheme="minorHAnsi" w:cstheme="minorHAnsi"/>
+          <w:b/>
+          <w:bCs/>
+          <w:color w:val="000000"/>
+          <w:sz w:val="28"/>
+          <w:szCs w:val="28"/>
+          <w:u w:val="single"/>
+        </w:rPr>
+        <w:t>xx</w:t>
+      </w:r>
+      <w:proofErr w:type="gramEnd"/>
+      <w:r>
+        <w:rPr>
+          <w:rFonts w:asciiTheme="minorHAnsi" w:hAnsiTheme="minorHAnsi" w:cstheme="minorHAnsi"/>
+          <w:b/>
+          <w:bCs/>
+          <w:color w:val="000000"/>
+          <w:sz w:val="28"/>
+          <w:szCs w:val="28"/>
+          <w:u w:val="single"/>
+        </w:rPr>
+        <w:t xml:space="preserve"> janvier 2025 (IJ – OC):</w:t>
+      </w:r>
+    </w:p>
+    <w:p>
+      <w:pPr>
+        <w:pStyle w:val="NormalWeb"/>
+        <w:spacing w:before="240" w:beforeAutospacing="0" w:after="240" w:afterAutospacing="0"/>
+        <w:rPr>
+          <w:rFonts w:asciiTheme="minorHAnsi" w:hAnsiTheme="minorHAnsi" w:cstheme="minorHAnsi"/>
+        </w:rPr>
+      </w:pPr>
+      <w:r>
+        <w:rPr>
+          <w:rFonts w:asciiTheme="minorHAnsi" w:hAnsiTheme="minorHAnsi" w:cstheme="minorHAnsi"/>
+          <w:b/>
+          <w:bCs/>
+          <w:i/>
+          <w:iCs/>
+          <w:color w:val="000000"/>
+        </w:rPr>
+        <w:t>Questions :</w:t>
+      </w:r>
+    </w:p>
+    <w:p>
+      <w:pPr>
+        <w:pStyle w:val="NormalWeb"/>
+        <w:numPr>
+          <w:ilvl w:val="0"/>
+          <w:numId w:val="9"/>
+        </w:numPr>
+        <w:spacing w:before="0" w:beforeAutospacing="0" w:after="0" w:afterAutospacing="0"/>
+        <w:textAlignment w:val="baseline"/>
+        <w:rPr>
+          <w:rFonts w:asciiTheme="minorHAnsi" w:hAnsiTheme="minorHAnsi" w:cstheme="minorHAnsi"/>
+          <w:color w:val="000000"/>
+        </w:rPr>
+      </w:pPr>
+      <w:r>
+        <w:rPr>
+          <w:rFonts w:asciiTheme="minorHAnsi" w:hAnsiTheme="minorHAnsi" w:cstheme="minorHAnsi"/>
+          <w:color w:val="000000"/>
+        </w:rPr>
+        <w:t xml:space="preserve">Revoir l’article + figures + SM + diapo de présentation en prenant en compte ce commentaire : </w:t>
+      </w:r>
+      <w:r>
+        <w:rPr>
+          <w:rFonts w:asciiTheme="minorHAnsi" w:hAnsiTheme="minorHAnsi" w:cstheme="minorHAnsi"/>
+          <w:b/>
+          <w:bCs/>
+          <w:color w:val="333333"/>
+          <w:sz w:val="21"/>
+          <w:szCs w:val="21"/>
+          <w:u w:val="single"/>
+          <w:shd w:val="clear" w:color="auto" w:fill="FDFCFA"/>
+        </w:rPr>
+        <w:t xml:space="preserve">il faut </w:t>
+      </w:r>
+      <w:proofErr w:type="spellStart"/>
+      <w:r>
+        <w:rPr>
+          <w:rFonts w:asciiTheme="minorHAnsi" w:hAnsiTheme="minorHAnsi" w:cstheme="minorHAnsi"/>
+          <w:b/>
+          <w:bCs/>
+          <w:color w:val="333333"/>
+          <w:sz w:val="21"/>
+          <w:szCs w:val="21"/>
+          <w:u w:val="single"/>
+          <w:shd w:val="clear" w:color="auto" w:fill="FDFCFA"/>
+        </w:rPr>
+        <w:t>peut être</w:t>
+      </w:r>
+      <w:proofErr w:type="spellEnd"/>
+      <w:r>
+        <w:rPr>
+          <w:rFonts w:asciiTheme="minorHAnsi" w:hAnsiTheme="minorHAnsi" w:cstheme="minorHAnsi"/>
+          <w:b/>
+          <w:bCs/>
+          <w:color w:val="333333"/>
+          <w:sz w:val="21"/>
+          <w:szCs w:val="21"/>
+          <w:u w:val="single"/>
+          <w:shd w:val="clear" w:color="auto" w:fill="FDFCFA"/>
+        </w:rPr>
+        <w:t xml:space="preserve"> bien identifié ce qui est de la classification de ce qui est du clustering pour traiter les données longitudinales, ce ne sont pas les mêmes objectifs et les mêmes méthodes en tout cas ici il faut mettre méthodes statistiques plutôt que modèle et on reprendra la classification de cela pour que ce soit clair et peut être faire des quartier dans le schéma qui renvoie à du clustering ou de la modélisation ? (</w:t>
+      </w:r>
+      <w:proofErr w:type="gramStart"/>
+      <w:r>
+        <w:rPr>
+          <w:rFonts w:asciiTheme="minorHAnsi" w:hAnsiTheme="minorHAnsi" w:cstheme="minorHAnsi"/>
+          <w:b/>
+          <w:bCs/>
+          <w:color w:val="333333"/>
+          <w:sz w:val="21"/>
+          <w:szCs w:val="21"/>
+          <w:u w:val="single"/>
+          <w:shd w:val="clear" w:color="auto" w:fill="FDFCFA"/>
+        </w:rPr>
+        <w:t>mail</w:t>
+      </w:r>
+      <w:proofErr w:type="gramEnd"/>
+      <w:r>
+        <w:rPr>
+          <w:rFonts w:asciiTheme="minorHAnsi" w:hAnsiTheme="minorHAnsi" w:cstheme="minorHAnsi"/>
+          <w:b/>
+          <w:bCs/>
+          <w:color w:val="333333"/>
+          <w:sz w:val="21"/>
+          <w:szCs w:val="21"/>
+          <w:u w:val="single"/>
+          <w:shd w:val="clear" w:color="auto" w:fill="FDFCFA"/>
+        </w:rPr>
+        <w:t xml:space="preserve"> SB du 29/01/25)</w:t>
+      </w:r>
+    </w:p>
+    <w:p>
+      <w:pPr>
+        <w:pStyle w:val="NormalWeb"/>
+        <w:numPr>
+          <w:ilvl w:val="0"/>
+          <w:numId w:val="9"/>
+        </w:numPr>
+        <w:spacing w:before="0" w:beforeAutospacing="0" w:after="0" w:afterAutospacing="0"/>
+        <w:textAlignment w:val="baseline"/>
+        <w:rPr>
+          <w:rFonts w:asciiTheme="minorHAnsi" w:hAnsiTheme="minorHAnsi" w:cstheme="minorHAnsi"/>
+          <w:color w:val="000000"/>
+        </w:rPr>
+      </w:pPr>
+      <w:r>
+        <w:rPr>
+          <w:rFonts w:asciiTheme="minorHAnsi" w:hAnsiTheme="minorHAnsi" w:cstheme="minorHAnsi"/>
+          <w:color w:val="000000"/>
+        </w:rPr>
+        <w:t>Comparaison de nos résultats</w:t>
+      </w:r>
+    </w:p>
+    <w:p>
+      <w:pPr>
+        <w:pStyle w:val="NormalWeb"/>
+        <w:numPr>
+          <w:ilvl w:val="0"/>
+          <w:numId w:val="9"/>
+        </w:numPr>
+        <w:spacing w:before="0" w:beforeAutospacing="0" w:after="0" w:afterAutospacing="0"/>
+        <w:textAlignment w:val="baseline"/>
+        <w:rPr>
+          <w:rFonts w:asciiTheme="minorHAnsi" w:hAnsiTheme="minorHAnsi" w:cstheme="minorHAnsi"/>
+          <w:color w:val="000000"/>
+        </w:rPr>
+      </w:pPr>
+      <w:r>
+        <w:rPr>
+          <w:rFonts w:asciiTheme="minorHAnsi" w:hAnsiTheme="minorHAnsi" w:cstheme="minorHAnsi"/>
+          <w:color w:val="000000"/>
+        </w:rPr>
+        <w:t xml:space="preserve">Choix des résultats à mettre dans l’article et ceux dans le SM (CHEST indications → </w:t>
+      </w:r>
+      <w:proofErr w:type="spellStart"/>
+      <w:r>
+        <w:rPr>
+          <w:rFonts w:asciiTheme="minorHAnsi" w:hAnsiTheme="minorHAnsi" w:cstheme="minorHAnsi"/>
+          <w:color w:val="000000"/>
+        </w:rPr>
+        <w:t>Methodo_stat_donnees</w:t>
+      </w:r>
+      <w:proofErr w:type="spellEnd"/>
+      <w:r>
+        <w:rPr>
+          <w:rFonts w:asciiTheme="minorHAnsi" w:hAnsiTheme="minorHAnsi" w:cstheme="minorHAnsi"/>
+          <w:color w:val="000000"/>
+        </w:rPr>
+        <w:t>/Journaux_indications.pptx)</w:t>
+      </w:r>
+    </w:p>
+    <w:p>
+      <w:pPr>
+        <w:pStyle w:val="NormalWeb"/>
+        <w:numPr>
+          <w:ilvl w:val="0"/>
+          <w:numId w:val="9"/>
+        </w:numPr>
+        <w:spacing w:before="0" w:beforeAutospacing="0" w:after="0" w:afterAutospacing="0"/>
+        <w:textAlignment w:val="baseline"/>
+        <w:rPr>
+          <w:rFonts w:asciiTheme="minorHAnsi" w:hAnsiTheme="minorHAnsi" w:cstheme="minorHAnsi"/>
+          <w:color w:val="000000"/>
+        </w:rPr>
+      </w:pPr>
+      <w:r>
+        <w:rPr>
+          <w:rFonts w:asciiTheme="minorHAnsi" w:hAnsiTheme="minorHAnsi" w:cstheme="minorHAnsi"/>
+          <w:color w:val="000000"/>
+        </w:rPr>
+        <w:t>Diaporama de présentation de l’article</w:t>
+      </w:r>
+    </w:p>
+    <w:p>
+      <w:pPr>
+        <w:pStyle w:val="NormalWeb"/>
+        <w:spacing w:before="0" w:beforeAutospacing="0" w:after="0" w:afterAutospacing="0"/>
+        <w:rPr>
+          <w:rFonts w:asciiTheme="minorHAnsi" w:hAnsiTheme="minorHAnsi" w:cstheme="minorHAnsi"/>
+        </w:rPr>
+      </w:pPr>
+      <w:r>
+        <w:rPr>
+          <w:rFonts w:asciiTheme="minorHAnsi" w:hAnsiTheme="minorHAnsi" w:cstheme="minorHAnsi"/>
+          <w:b/>
+          <w:bCs/>
+          <w:color w:val="000000"/>
+          <w:sz w:val="28"/>
+          <w:szCs w:val="28"/>
+          <w:u w:val="single"/>
+        </w:rPr>
+        <w:t> </w:t>
+      </w:r>
+    </w:p>
+    <w:p>
+      <w:pPr>
+        <w:pStyle w:val="NormalWeb"/>
+        <w:spacing w:before="240" w:beforeAutospacing="0" w:after="240" w:afterAutospacing="0"/>
+        <w:rPr>
+          <w:rFonts w:asciiTheme="minorHAnsi" w:hAnsiTheme="minorHAnsi" w:cstheme="minorHAnsi"/>
+        </w:rPr>
+      </w:pPr>
+      <w:r>
+        <w:rPr>
+          <w:rFonts w:asciiTheme="minorHAnsi" w:hAnsiTheme="minorHAnsi" w:cstheme="minorHAnsi"/>
+          <w:b/>
+          <w:bCs/>
+          <w:i/>
+          <w:iCs/>
+          <w:color w:val="000000"/>
+        </w:rPr>
+        <w:t>CR</w:t>
+      </w:r>
+      <w:bookmarkStart w:id="0" w:name="_GoBack"/>
+      <w:bookmarkEnd w:id="0"/>
+      <w:r>
+        <w:rPr>
+          <w:rFonts w:asciiTheme="minorHAnsi" w:hAnsiTheme="minorHAnsi" w:cstheme="minorHAnsi"/>
+          <w:b/>
+          <w:bCs/>
+          <w:i/>
+          <w:iCs/>
+          <w:color w:val="000000"/>
+        </w:rPr>
+        <w:t xml:space="preserve"> :</w:t>
+      </w:r>
+    </w:p>
+    <w:p>
+      <w:pPr>
         <w:rPr>
           <w:b/>
           <w:sz w:val="28"/>
           <w:u w:val="single"/>
         </w:rPr>
       </w:pPr>
-      <w:proofErr w:type="gramStart"/>
-      <w:r>
+    </w:p>
+    <w:p>
+      <w:pPr>
         <w:rPr>
           <w:b/>
           <w:sz w:val="28"/>
           <w:u w:val="single"/>
         </w:rPr>
-        <w:t>xx</w:t>
-      </w:r>
-      <w:proofErr w:type="gramEnd"/>
+      </w:pPr>
       <w:r>
         <w:rPr>
           <w:b/>
           <w:sz w:val="28"/>
           <w:u w:val="single"/>
         </w:rPr>
-        <w:t xml:space="preserve"> janvier 2025</w:t>
+        <w:t>27</w:t>
       </w:r>
       <w:r>
         <w:rPr>
@@ -58,8 +339,26 @@
           <w:sz w:val="28"/>
           <w:u w:val="single"/>
         </w:rPr>
-        <w:t> (IJ – OC):</w:t>
-      </w:r>
+        <w:t xml:space="preserve"> janvier 2025</w:t>
+      </w:r>
+      <w:r>
+        <w:rPr>
+          <w:b/>
+          <w:sz w:val="28"/>
+          <w:u w:val="single"/>
+        </w:rPr>
+        <w:t> (IJ – OC</w:t>
+      </w:r>
+      <w:proofErr w:type="gramStart"/>
+      <w:r>
+        <w:rPr>
+          <w:b/>
+          <w:sz w:val="28"/>
+          <w:u w:val="single"/>
+        </w:rPr>
+        <w:t>):</w:t>
+      </w:r>
+      <w:proofErr w:type="gramEnd"/>
     </w:p>
     <w:p>
       <w:pPr>
@@ -267,8 +566,6 @@
         </w:rPr>
         <w:t>Ina, est-ce que tu as un document récapitulatif de ta biblio ? Est-ce que tu as la liste des articles lus ? Qu’on puisse mettre en commun pour la discussion/conclusion</w:t>
       </w:r>
-      <w:bookmarkStart w:id="0" w:name="_GoBack"/>
-      <w:bookmarkEnd w:id="0"/>
     </w:p>
     <w:p>
       <w:pPr>
@@ -312,17 +609,110 @@
           <w:color w:val="000000"/>
         </w:rPr>
       </w:pPr>
+      <w:proofErr w:type="spellStart"/>
+      <w:r>
+        <w:rPr>
+          <w:rFonts w:asciiTheme="minorHAnsi" w:hAnsiTheme="minorHAnsi" w:cstheme="minorHAnsi"/>
+          <w:color w:val="000000"/>
+        </w:rPr>
+        <w:t>Gitlab</w:t>
+      </w:r>
+      <w:proofErr w:type="spellEnd"/>
+      <w:r>
+        <w:rPr>
+          <w:rFonts w:asciiTheme="minorHAnsi" w:hAnsiTheme="minorHAnsi" w:cstheme="minorHAnsi"/>
+          <w:color w:val="000000"/>
+        </w:rPr>
+        <w:t xml:space="preserve"> : création du projet puis envoyer le lien à Ina</w:t>
+      </w:r>
     </w:p>
     <w:p>
       <w:pPr>
         <w:pStyle w:val="NormalWeb"/>
+        <w:numPr>
+          <w:ilvl w:val="0"/>
+          <w:numId w:val="8"/>
+        </w:numPr>
         <w:spacing w:before="0" w:beforeAutospacing="0" w:after="0" w:afterAutospacing="0"/>
         <w:textAlignment w:val="baseline"/>
         <w:rPr>
-          <w:rFonts w:asciiTheme="minorHAnsi" w:hAnsiTheme="minorHAnsi" w:cs="Arial"/>
-          <w:color w:val="000000"/>
-        </w:rPr>
-      </w:pPr>
+          <w:rFonts w:asciiTheme="minorHAnsi" w:hAnsiTheme="minorHAnsi" w:cstheme="minorHAnsi"/>
+          <w:color w:val="000000"/>
+        </w:rPr>
+      </w:pPr>
+      <w:r>
+        <w:rPr>
+          <w:rFonts w:asciiTheme="minorHAnsi" w:hAnsiTheme="minorHAnsi" w:cstheme="minorHAnsi"/>
+          <w:color w:val="000000"/>
+        </w:rPr>
+        <w:t>Biblio ok, envoyée</w:t>
+      </w:r>
+    </w:p>
+    <w:p>
+      <w:pPr>
+        <w:pStyle w:val="NormalWeb"/>
+        <w:numPr>
+          <w:ilvl w:val="0"/>
+          <w:numId w:val="8"/>
+        </w:numPr>
+        <w:spacing w:before="0" w:beforeAutospacing="0" w:after="0" w:afterAutospacing="0"/>
+        <w:textAlignment w:val="baseline"/>
+        <w:rPr>
+          <w:rFonts w:asciiTheme="minorHAnsi" w:hAnsiTheme="minorHAnsi" w:cstheme="minorHAnsi"/>
+          <w:color w:val="000000"/>
+        </w:rPr>
+      </w:pPr>
+      <w:r>
+        <w:rPr>
+          <w:rFonts w:asciiTheme="minorHAnsi" w:hAnsiTheme="minorHAnsi" w:cstheme="minorHAnsi"/>
+          <w:color w:val="000000"/>
+        </w:rPr>
+        <w:t>Faire un plan pour la présentation de 15 min puis faire valider par Ina</w:t>
+      </w:r>
+    </w:p>
+    <w:p>
+      <w:pPr>
+        <w:pStyle w:val="NormalWeb"/>
+        <w:numPr>
+          <w:ilvl w:val="0"/>
+          <w:numId w:val="8"/>
+        </w:numPr>
+        <w:spacing w:before="0" w:beforeAutospacing="0" w:after="0" w:afterAutospacing="0"/>
+        <w:textAlignment w:val="baseline"/>
+        <w:rPr>
+          <w:rFonts w:asciiTheme="minorHAnsi" w:hAnsiTheme="minorHAnsi" w:cstheme="minorHAnsi"/>
+          <w:color w:val="000000"/>
+        </w:rPr>
+      </w:pPr>
+      <w:r>
+        <w:rPr>
+          <w:rFonts w:asciiTheme="minorHAnsi" w:hAnsiTheme="minorHAnsi" w:cstheme="minorHAnsi"/>
+          <w:color w:val="000000"/>
+        </w:rPr>
+        <w:t>Prévoir une réunion la semaine prochaine pour les résultats et mettre au clair article vs. SM puis prévoir une réunion dans 2-3 semaine tous les 3 (SB - IJ - OC) pour mettre au propre une version de l’article, du SM et de la présentation</w:t>
+      </w:r>
+    </w:p>
+    <w:p>
+      <w:pPr>
+        <w:pStyle w:val="NormalWeb"/>
+        <w:numPr>
+          <w:ilvl w:val="0"/>
+          <w:numId w:val="8"/>
+        </w:numPr>
+        <w:spacing w:before="0" w:beforeAutospacing="0" w:after="0" w:afterAutospacing="0"/>
+        <w:textAlignment w:val="baseline"/>
+        <w:rPr>
+          <w:rFonts w:asciiTheme="minorHAnsi" w:hAnsiTheme="minorHAnsi" w:cstheme="minorHAnsi"/>
+          <w:color w:val="000000"/>
+        </w:rPr>
+      </w:pPr>
+      <w:r>
+        <w:rPr>
+          <w:rFonts w:asciiTheme="minorHAnsi" w:hAnsiTheme="minorHAnsi" w:cstheme="minorHAnsi"/>
+          <w:color w:val="000000"/>
+        </w:rPr>
+        <w:t>Bullet points ok</w:t>
+      </w:r>
     </w:p>
     <w:p>
       <w:pPr>
@@ -347,6 +737,7 @@
           <w:sz w:val="28"/>
           <w:u w:val="single"/>
         </w:rPr>
+        <w:lastRenderedPageBreak/>
         <w:t>20</w:t>
       </w:r>
       <w:r>
@@ -694,7 +1085,6 @@
         <w:rPr>
           <w:sz w:val="24"/>
         </w:rPr>
-        <w:lastRenderedPageBreak/>
         <w:t>Rédiger le document en anglais</w:t>
       </w:r>
     </w:p>
@@ -1119,6 +1509,7 @@
         <w:rPr>
           <w:sz w:val="24"/>
         </w:rPr>
+        <w:lastRenderedPageBreak/>
         <w:tab/>
         <w:t>Ex : objets connectés = bonne qualité de données mais quantité décroissante au cours du temps</w:t>
       </w:r>
@@ -2559,6 +2950,155 @@
 <file path=word/numbering.xml><?xml version="1.0" encoding="utf-8"?>
 <w:numbering xmlns:wpc="http://schemas.microsoft.com/office/word/2010/wordprocessingCanvas" xmlns:cx="http://schemas.microsoft.com/office/drawing/2014/chartex" xmlns:cx1="http://schemas.microsoft.com/office/drawing/2015/9/8/chartex" xmlns:cx2="http://schemas.microsoft.com/office/drawing/2015/10/21/chartex" xmlns:cx3="http://schemas.microsoft.com/office/drawing/2016/5/9/chartex" xmlns:cx4="http://schemas.microsoft.com/office/drawing/2016/5/10/chartex" xmlns:cx5="http://schemas.microsoft.com/office/drawing/2016/5/11/chartex" xmlns:cx6="http://schemas.microsoft.com/office/drawing/2016/5/12/chartex" xmlns:cx7="http://schemas.microsoft.com/office/drawing/2016/5/13/chartex" xmlns:cx8="http://schemas.microsoft.com/office/drawing/2016/5/14/chartex" xmlns:mc="http://schemas.openxmlformats.org/markup-compatibility/2006" xmlns:aink="http://schemas.microsoft.com/office/drawing/2016/ink" xmlns:am3d="http://schemas.microsoft.com/office/drawing/2017/model3d" xmlns:o="urn:schemas-microsoft-com:office:office" xmlns:r="http://schemas.openxmlformats.org/officeDocument/2006/relationships" xmlns:m="http://schemas.openxmlformats.org/officeDocument/2006/math" xmlns:v="urn:schemas-microsoft-com:vml" xmlns:wp14="http://schemas.microsoft.com/office/word/2010/wordprocessingDrawing" xmlns:wp="http://schemas.openxmlformats.org/drawingml/2006/wordprocessingDrawing" xmlns:w10="urn:schemas-microsoft-com:office:word" xmlns:w="http://schemas.openxmlformats.org/wordprocessingml/2006/main" xmlns:w14="http://schemas.microsoft.com/office/word/2010/wordml" xmlns:w15="http://schemas.microsoft.com/office/word/2012/wordml" xmlns:w16cid="http://schemas.microsoft.com/office/word/2016/wordml/cid" xmlns:w16se="http://schemas.microsoft.com/office/word/2015/wordml/symex" xmlns:wpg="http://schemas.microsoft.com/office/word/2010/wordprocessingGroup" xmlns:wpi="http://schemas.microsoft.com/office/word/2010/wordprocessingInk" xmlns:wne="http://schemas.microsoft.com/office/word/2006/wordml" xmlns:wps="http://schemas.microsoft.com/office/word/2010/wordprocessingShape" mc:Ignorable="w14 w15 w16se w16cid wp14">
   <w:abstractNum w:abstractNumId="0" w15:restartNumberingAfterBreak="0">
+    <w:nsid w:val="03452901"/>
+    <w:multiLevelType w:val="multilevel"/>
+    <w:tmpl w:val="8D00D828"/>
+    <w:lvl w:ilvl="0">
+      <w:start w:val="1"/>
+      <w:numFmt w:val="bullet"/>
+      <w:lvlText w:val=""/>
+      <w:lvlJc w:val="left"/>
+      <w:pPr>
+        <w:tabs>
+          <w:tab w:val="num" w:pos="720"/>
+        </w:tabs>
+        <w:ind w:left="720" w:hanging="360"/>
+      </w:pPr>
+      <w:rPr>
+        <w:rFonts w:ascii="Symbol" w:hAnsi="Symbol" w:hint="default"/>
+        <w:sz w:val="20"/>
+      </w:rPr>
+    </w:lvl>
+    <w:lvl w:ilvl="1" w:tentative="1">
+      <w:start w:val="1"/>
+      <w:numFmt w:val="bullet"/>
+      <w:lvlText w:val="o"/>
+      <w:lvlJc w:val="left"/>
+      <w:pPr>
+        <w:tabs>
+          <w:tab w:val="num" w:pos="1440"/>
+        </w:tabs>
+        <w:ind w:left="1440" w:hanging="360"/>
+      </w:pPr>
+      <w:rPr>
+        <w:rFonts w:ascii="Courier New" w:hAnsi="Courier New" w:hint="default"/>
+        <w:sz w:val="20"/>
+      </w:rPr>
+    </w:lvl>
+    <w:lvl w:ilvl="2" w:tentative="1">
+      <w:start w:val="1"/>
+      <w:numFmt w:val="bullet"/>
+      <w:lvlText w:val=""/>
+      <w:lvlJc w:val="left"/>
+      <w:pPr>
+        <w:tabs>
+          <w:tab w:val="num" w:pos="2160"/>
+        </w:tabs>
+        <w:ind w:left="2160" w:hanging="360"/>
+      </w:pPr>
+      <w:rPr>
+        <w:rFonts w:ascii="Wingdings" w:hAnsi="Wingdings" w:hint="default"/>
+        <w:sz w:val="20"/>
+      </w:rPr>
+    </w:lvl>
+    <w:lvl w:ilvl="3" w:tentative="1">
+      <w:start w:val="1"/>
+      <w:numFmt w:val="bullet"/>
+      <w:lvlText w:val=""/>
+      <w:lvlJc w:val="left"/>
+      <w:pPr>
+        <w:tabs>
+          <w:tab w:val="num" w:pos="2880"/>
+        </w:tabs>
+        <w:ind w:left="2880" w:hanging="360"/>
+      </w:pPr>
+      <w:rPr>
+        <w:rFonts w:ascii="Wingdings" w:hAnsi="Wingdings" w:hint="default"/>
+        <w:sz w:val="20"/>
+      </w:rPr>
+    </w:lvl>
+    <w:lvl w:ilvl="4" w:tentative="1">
+      <w:start w:val="1"/>
+      <w:numFmt w:val="bullet"/>
+      <w:lvlText w:val=""/>
+      <w:lvlJc w:val="left"/>
+      <w:pPr>
+        <w:tabs>
+          <w:tab w:val="num" w:pos="3600"/>
+        </w:tabs>
+        <w:ind w:left="3600" w:hanging="360"/>
+      </w:pPr>
+      <w:rPr>
+        <w:rFonts w:ascii="Wingdings" w:hAnsi="Wingdings" w:hint="default"/>
+        <w:sz w:val="20"/>
+      </w:rPr>
+    </w:lvl>
+    <w:lvl w:ilvl="5" w:tentative="1">
+      <w:start w:val="1"/>
+      <w:numFmt w:val="bullet"/>
+      <w:lvlText w:val=""/>
+      <w:lvlJc w:val="left"/>
+      <w:pPr>
+        <w:tabs>
+          <w:tab w:val="num" w:pos="4320"/>
+        </w:tabs>
+        <w:ind w:left="4320" w:hanging="360"/>
+      </w:pPr>
+      <w:rPr>
+        <w:rFonts w:ascii="Wingdings" w:hAnsi="Wingdings" w:hint="default"/>
+        <w:sz w:val="20"/>
+      </w:rPr>
+    </w:lvl>
+    <w:lvl w:ilvl="6" w:tentative="1">
+      <w:start w:val="1"/>
+      <w:numFmt w:val="bullet"/>
+      <w:lvlText w:val=""/>
+      <w:lvlJc w:val="left"/>
+      <w:pPr>
+        <w:tabs>
+          <w:tab w:val="num" w:pos="5040"/>
+        </w:tabs>
+        <w:ind w:left="5040" w:hanging="360"/>
+      </w:pPr>
+      <w:rPr>
+        <w:rFonts w:ascii="Wingdings" w:hAnsi="Wingdings" w:hint="default"/>
+        <w:sz w:val="20"/>
+      </w:rPr>
+    </w:lvl>
+    <w:lvl w:ilvl="7" w:tentative="1">
+      <w:start w:val="1"/>
+      <w:numFmt w:val="bullet"/>
+      <w:lvlText w:val=""/>
+      <w:lvlJc w:val="left"/>
+      <w:pPr>
+        <w:tabs>
+          <w:tab w:val="num" w:pos="5760"/>
+        </w:tabs>
+        <w:ind w:left="5760" w:hanging="360"/>
+      </w:pPr>
+      <w:rPr>
+        <w:rFonts w:ascii="Wingdings" w:hAnsi="Wingdings" w:hint="default"/>
+        <w:sz w:val="20"/>
+      </w:rPr>
+    </w:lvl>
+    <w:lvl w:ilvl="8" w:tentative="1">
+      <w:start w:val="1"/>
+      <w:numFmt w:val="bullet"/>
+      <w:lvlText w:val=""/>
+      <w:lvlJc w:val="left"/>
+      <w:pPr>
+        <w:tabs>
+          <w:tab w:val="num" w:pos="6480"/>
+        </w:tabs>
+        <w:ind w:left="6480" w:hanging="360"/>
+      </w:pPr>
+      <w:rPr>
+        <w:rFonts w:ascii="Wingdings" w:hAnsi="Wingdings" w:hint="default"/>
+        <w:sz w:val="20"/>
+      </w:rPr>
+    </w:lvl>
+  </w:abstractNum>
+  <w:abstractNum w:abstractNumId="1" w15:restartNumberingAfterBreak="0">
     <w:nsid w:val="238D1F11"/>
     <w:multiLevelType w:val="hybridMultilevel"/>
     <w:tmpl w:val="1794D946"/>
@@ -2670,7 +3210,156 @@
       </w:rPr>
     </w:lvl>
   </w:abstractNum>
-  <w:abstractNum w:abstractNumId="1" w15:restartNumberingAfterBreak="0">
+  <w:abstractNum w:abstractNumId="2" w15:restartNumberingAfterBreak="0">
+    <w:nsid w:val="25990C02"/>
+    <w:multiLevelType w:val="multilevel"/>
+    <w:tmpl w:val="A3B28E96"/>
+    <w:lvl w:ilvl="0">
+      <w:start w:val="1"/>
+      <w:numFmt w:val="bullet"/>
+      <w:lvlText w:val=""/>
+      <w:lvlJc w:val="left"/>
+      <w:pPr>
+        <w:tabs>
+          <w:tab w:val="num" w:pos="720"/>
+        </w:tabs>
+        <w:ind w:left="720" w:hanging="360"/>
+      </w:pPr>
+      <w:rPr>
+        <w:rFonts w:ascii="Symbol" w:hAnsi="Symbol" w:hint="default"/>
+        <w:sz w:val="20"/>
+      </w:rPr>
+    </w:lvl>
+    <w:lvl w:ilvl="1" w:tentative="1">
+      <w:start w:val="1"/>
+      <w:numFmt w:val="bullet"/>
+      <w:lvlText w:val="o"/>
+      <w:lvlJc w:val="left"/>
+      <w:pPr>
+        <w:tabs>
+          <w:tab w:val="num" w:pos="1440"/>
+        </w:tabs>
+        <w:ind w:left="1440" w:hanging="360"/>
+      </w:pPr>
+      <w:rPr>
+        <w:rFonts w:ascii="Courier New" w:hAnsi="Courier New" w:hint="default"/>
+        <w:sz w:val="20"/>
+      </w:rPr>
+    </w:lvl>
+    <w:lvl w:ilvl="2" w:tentative="1">
+      <w:start w:val="1"/>
+      <w:numFmt w:val="bullet"/>
+      <w:lvlText w:val=""/>
+      <w:lvlJc w:val="left"/>
+      <w:pPr>
+        <w:tabs>
+          <w:tab w:val="num" w:pos="2160"/>
+        </w:tabs>
+        <w:ind w:left="2160" w:hanging="360"/>
+      </w:pPr>
+      <w:rPr>
+        <w:rFonts w:ascii="Wingdings" w:hAnsi="Wingdings" w:hint="default"/>
+        <w:sz w:val="20"/>
+      </w:rPr>
+    </w:lvl>
+    <w:lvl w:ilvl="3" w:tentative="1">
+      <w:start w:val="1"/>
+      <w:numFmt w:val="bullet"/>
+      <w:lvlText w:val=""/>
+      <w:lvlJc w:val="left"/>
+      <w:pPr>
+        <w:tabs>
+          <w:tab w:val="num" w:pos="2880"/>
+        </w:tabs>
+        <w:ind w:left="2880" w:hanging="360"/>
+      </w:pPr>
+      <w:rPr>
+        <w:rFonts w:ascii="Wingdings" w:hAnsi="Wingdings" w:hint="default"/>
+        <w:sz w:val="20"/>
+      </w:rPr>
+    </w:lvl>
+    <w:lvl w:ilvl="4" w:tentative="1">
+      <w:start w:val="1"/>
+      <w:numFmt w:val="bullet"/>
+      <w:lvlText w:val=""/>
+      <w:lvlJc w:val="left"/>
+      <w:pPr>
+        <w:tabs>
+          <w:tab w:val="num" w:pos="3600"/>
+        </w:tabs>
+        <w:ind w:left="3600" w:hanging="360"/>
+      </w:pPr>
+      <w:rPr>
+        <w:rFonts w:ascii="Wingdings" w:hAnsi="Wingdings" w:hint="default"/>
+        <w:sz w:val="20"/>
+      </w:rPr>
+    </w:lvl>
+    <w:lvl w:ilvl="5" w:tentative="1">
+      <w:start w:val="1"/>
+      <w:numFmt w:val="bullet"/>
+      <w:lvlText w:val=""/>
+      <w:lvlJc w:val="left"/>
+      <w:pPr>
+        <w:tabs>
+          <w:tab w:val="num" w:pos="4320"/>
+        </w:tabs>
+        <w:ind w:left="4320" w:hanging="360"/>
+      </w:pPr>
+      <w:rPr>
+        <w:rFonts w:ascii="Wingdings" w:hAnsi="Wingdings" w:hint="default"/>
+        <w:sz w:val="20"/>
+      </w:rPr>
+    </w:lvl>
+    <w:lvl w:ilvl="6" w:tentative="1">
+      <w:start w:val="1"/>
+      <w:numFmt w:val="bullet"/>
+      <w:lvlText w:val=""/>
+      <w:lvlJc w:val="left"/>
+      <w:pPr>
+        <w:tabs>
+          <w:tab w:val="num" w:pos="5040"/>
+        </w:tabs>
+        <w:ind w:left="5040" w:hanging="360"/>
+      </w:pPr>
+      <w:rPr>
+        <w:rFonts w:ascii="Wingdings" w:hAnsi="Wingdings" w:hint="default"/>
+        <w:sz w:val="20"/>
+      </w:rPr>
+    </w:lvl>
+    <w:lvl w:ilvl="7" w:tentative="1">
+      <w:start w:val="1"/>
+      <w:numFmt w:val="bullet"/>
+      <w:lvlText w:val=""/>
+      <w:lvlJc w:val="left"/>
+      <w:pPr>
+        <w:tabs>
+          <w:tab w:val="num" w:pos="5760"/>
+        </w:tabs>
+        <w:ind w:left="5760" w:hanging="360"/>
+      </w:pPr>
+      <w:rPr>
+        <w:rFonts w:ascii="Wingdings" w:hAnsi="Wingdings" w:hint="default"/>
+        <w:sz w:val="20"/>
+      </w:rPr>
+    </w:lvl>
+    <w:lvl w:ilvl="8" w:tentative="1">
+      <w:start w:val="1"/>
+      <w:numFmt w:val="bullet"/>
+      <w:lvlText w:val=""/>
+      <w:lvlJc w:val="left"/>
+      <w:pPr>
+        <w:tabs>
+          <w:tab w:val="num" w:pos="6480"/>
+        </w:tabs>
+        <w:ind w:left="6480" w:hanging="360"/>
+      </w:pPr>
+      <w:rPr>
+        <w:rFonts w:ascii="Wingdings" w:hAnsi="Wingdings" w:hint="default"/>
+        <w:sz w:val="20"/>
+      </w:rPr>
+    </w:lvl>
+  </w:abstractNum>
+  <w:abstractNum w:abstractNumId="3" w15:restartNumberingAfterBreak="0">
     <w:nsid w:val="40A41054"/>
     <w:multiLevelType w:val="hybridMultilevel"/>
     <w:tmpl w:val="723E0D5E"/>
@@ -2783,7 +3472,7 @@
       </w:rPr>
     </w:lvl>
   </w:abstractNum>
-  <w:abstractNum w:abstractNumId="2" w15:restartNumberingAfterBreak="0">
+  <w:abstractNum w:abstractNumId="4" w15:restartNumberingAfterBreak="0">
     <w:nsid w:val="4A26683B"/>
     <w:multiLevelType w:val="hybridMultilevel"/>
     <w:tmpl w:val="F9446926"/>
@@ -2895,7 +3584,7 @@
       </w:rPr>
     </w:lvl>
   </w:abstractNum>
-  <w:abstractNum w:abstractNumId="3" w15:restartNumberingAfterBreak="0">
+  <w:abstractNum w:abstractNumId="5" w15:restartNumberingAfterBreak="0">
     <w:nsid w:val="5E342F9F"/>
     <w:multiLevelType w:val="hybridMultilevel"/>
     <w:tmpl w:val="3854593E"/>
@@ -3007,7 +3696,7 @@
       </w:rPr>
     </w:lvl>
   </w:abstractNum>
-  <w:abstractNum w:abstractNumId="4" w15:restartNumberingAfterBreak="0">
+  <w:abstractNum w:abstractNumId="6" w15:restartNumberingAfterBreak="0">
     <w:nsid w:val="5EFC244B"/>
     <w:multiLevelType w:val="multilevel"/>
     <w:tmpl w:val="21AC3C2A"/>
@@ -3156,7 +3845,7 @@
       </w:rPr>
     </w:lvl>
   </w:abstractNum>
-  <w:abstractNum w:abstractNumId="5" w15:restartNumberingAfterBreak="0">
+  <w:abstractNum w:abstractNumId="7" w15:restartNumberingAfterBreak="0">
     <w:nsid w:val="61456527"/>
     <w:multiLevelType w:val="multilevel"/>
     <w:tmpl w:val="A918A1B8"/>
@@ -3304,7 +3993,7 @@
       </w:rPr>
     </w:lvl>
   </w:abstractNum>
-  <w:abstractNum w:abstractNumId="6" w15:restartNumberingAfterBreak="0">
+  <w:abstractNum w:abstractNumId="8" w15:restartNumberingAfterBreak="0">
     <w:nsid w:val="6A4C3E01"/>
     <w:multiLevelType w:val="multilevel"/>
     <w:tmpl w:val="FC10B7C2"/>
@@ -3453,7 +4142,7 @@
       </w:rPr>
     </w:lvl>
   </w:abstractNum>
-  <w:abstractNum w:abstractNumId="7" w15:restartNumberingAfterBreak="0">
+  <w:abstractNum w:abstractNumId="9" w15:restartNumberingAfterBreak="0">
     <w:nsid w:val="7E8E70EA"/>
     <w:multiLevelType w:val="multilevel"/>
     <w:tmpl w:val="0D586A32"/>
@@ -3602,28 +4291,34 @@
     </w:lvl>
   </w:abstractNum>
   <w:num w:numId="1">
-    <w:abstractNumId w:val="0"/>
+    <w:abstractNumId w:val="1"/>
   </w:num>
   <w:num w:numId="2">
-    <w:abstractNumId w:val="1"/>
+    <w:abstractNumId w:val="3"/>
   </w:num>
   <w:num w:numId="3">
-    <w:abstractNumId w:val="3"/>
+    <w:abstractNumId w:val="5"/>
   </w:num>
   <w:num w:numId="4">
+    <w:abstractNumId w:val="4"/>
+  </w:num>
+  <w:num w:numId="5">
+    <w:abstractNumId w:val="8"/>
+  </w:num>
+  <w:num w:numId="6">
+    <w:abstractNumId w:val="7"/>
+  </w:num>
+  <w:num w:numId="7">
+    <w:abstractNumId w:val="6"/>
+  </w:num>
+  <w:num w:numId="8">
+    <w:abstractNumId w:val="9"/>
+  </w:num>
+  <w:num w:numId="9">
     <w:abstractNumId w:val="2"/>
   </w:num>
-  <w:num w:numId="5">
-    <w:abstractNumId w:val="6"/>
-  </w:num>
-  <w:num w:numId="6">
-    <w:abstractNumId w:val="5"/>
-  </w:num>
-  <w:num w:numId="7">
-    <w:abstractNumId w:val="4"/>
-  </w:num>
-  <w:num w:numId="8">
-    <w:abstractNumId w:val="7"/>
+  <w:num w:numId="10">
+    <w:abstractNumId w:val="0"/>
   </w:num>
 </w:numbering>
 </file>

</xml_diff>

<commit_message>
Reduced explanations of examples in the article, transferred to the SM
</commit_message>
<xml_diff>
--- a/Documents/CR.docx
+++ b/Documents/CR.docx
@@ -34,7 +34,6 @@
           <w:rFonts w:asciiTheme="minorHAnsi" w:hAnsiTheme="minorHAnsi" w:cstheme="minorHAnsi"/>
         </w:rPr>
       </w:pPr>
-      <w:proofErr w:type="gramStart"/>
       <w:r>
         <w:rPr>
           <w:rFonts w:asciiTheme="minorHAnsi" w:hAnsiTheme="minorHAnsi" w:cstheme="minorHAnsi"/>
@@ -45,9 +44,8 @@
           <w:szCs w:val="28"/>
           <w:u w:val="single"/>
         </w:rPr>
-        <w:t>xx</w:t>
-      </w:r>
-      <w:proofErr w:type="gramEnd"/>
+        <w:t>05 février</w:t>
+      </w:r>
       <w:r>
         <w:rPr>
           <w:rFonts w:asciiTheme="minorHAnsi" w:hAnsiTheme="minorHAnsi" w:cstheme="minorHAnsi"/>
@@ -58,7 +56,31 @@
           <w:szCs w:val="28"/>
           <w:u w:val="single"/>
         </w:rPr>
-        <w:t xml:space="preserve"> janvier 2025 (IJ – OC):</w:t>
+        <w:t xml:space="preserve"> 2025 (IJ – OC)</w:t>
+      </w:r>
+      <w:r>
+        <w:rPr>
+          <w:rFonts w:asciiTheme="minorHAnsi" w:hAnsiTheme="minorHAnsi" w:cstheme="minorHAnsi"/>
+          <w:b/>
+          <w:bCs/>
+          <w:color w:val="000000"/>
+          <w:sz w:val="28"/>
+          <w:szCs w:val="28"/>
+          <w:u w:val="single"/>
+        </w:rPr>
+        <w:t xml:space="preserve"> </w:t>
+      </w:r>
+      <w:r>
+        <w:rPr>
+          <w:rFonts w:asciiTheme="minorHAnsi" w:hAnsiTheme="minorHAnsi" w:cstheme="minorHAnsi"/>
+          <w:b/>
+          <w:bCs/>
+          <w:color w:val="000000"/>
+          <w:sz w:val="28"/>
+          <w:szCs w:val="28"/>
+          <w:u w:val="single"/>
+        </w:rPr>
+        <w:t>:</w:t>
       </w:r>
     </w:p>
     <w:p>
@@ -86,7 +108,7 @@
         <w:pStyle w:val="NormalWeb"/>
         <w:numPr>
           <w:ilvl w:val="0"/>
-          <w:numId w:val="9"/>
+          <w:numId w:val="11"/>
         </w:numPr>
         <w:spacing w:before="0" w:beforeAutospacing="0" w:after="0" w:afterAutospacing="0"/>
         <w:textAlignment w:val="baseline"/>
@@ -177,7 +199,7 @@
         <w:pStyle w:val="NormalWeb"/>
         <w:numPr>
           <w:ilvl w:val="0"/>
-          <w:numId w:val="9"/>
+          <w:numId w:val="11"/>
         </w:numPr>
         <w:spacing w:before="0" w:beforeAutospacing="0" w:after="0" w:afterAutospacing="0"/>
         <w:textAlignment w:val="baseline"/>
@@ -199,7 +221,7 @@
         <w:pStyle w:val="NormalWeb"/>
         <w:numPr>
           <w:ilvl w:val="0"/>
-          <w:numId w:val="9"/>
+          <w:numId w:val="11"/>
         </w:numPr>
         <w:spacing w:before="0" w:beforeAutospacing="0" w:after="0" w:afterAutospacing="0"/>
         <w:textAlignment w:val="baseline"/>
@@ -237,7 +259,7 @@
         <w:pStyle w:val="NormalWeb"/>
         <w:numPr>
           <w:ilvl w:val="0"/>
-          <w:numId w:val="9"/>
+          <w:numId w:val="11"/>
         </w:numPr>
         <w:spacing w:before="0" w:beforeAutospacing="0" w:after="0" w:afterAutospacing="0"/>
         <w:textAlignment w:val="baseline"/>
@@ -262,28 +284,11 @@
           <w:rFonts w:asciiTheme="minorHAnsi" w:hAnsiTheme="minorHAnsi" w:cstheme="minorHAnsi"/>
         </w:rPr>
       </w:pPr>
-      <w:r>
-        <w:rPr>
-          <w:rFonts w:asciiTheme="minorHAnsi" w:hAnsiTheme="minorHAnsi" w:cstheme="minorHAnsi"/>
-          <w:b/>
-          <w:bCs/>
-          <w:color w:val="000000"/>
-          <w:sz w:val="28"/>
-          <w:szCs w:val="28"/>
-          <w:u w:val="single"/>
-        </w:rPr>
-        <w:t> </w:t>
-      </w:r>
     </w:p>
     <w:p>
       <w:pPr>
         <w:pStyle w:val="NormalWeb"/>
         <w:spacing w:before="240" w:beforeAutospacing="0" w:after="240" w:afterAutospacing="0"/>
-        <w:rPr>
-          <w:rFonts w:asciiTheme="minorHAnsi" w:hAnsiTheme="minorHAnsi" w:cstheme="minorHAnsi"/>
-        </w:rPr>
-      </w:pPr>
-      <w:r>
         <w:rPr>
           <w:rFonts w:asciiTheme="minorHAnsi" w:hAnsiTheme="minorHAnsi" w:cstheme="minorHAnsi"/>
           <w:b/>
@@ -292,10 +297,7 @@
           <w:iCs/>
           <w:color w:val="000000"/>
         </w:rPr>
-        <w:t>CR</w:t>
-      </w:r>
-      <w:bookmarkStart w:id="0" w:name="_GoBack"/>
-      <w:bookmarkEnd w:id="0"/>
+      </w:pPr>
       <w:r>
         <w:rPr>
           <w:rFonts w:asciiTheme="minorHAnsi" w:hAnsiTheme="minorHAnsi" w:cstheme="minorHAnsi"/>
@@ -305,7 +307,176 @@
           <w:iCs/>
           <w:color w:val="000000"/>
         </w:rPr>
-        <w:t xml:space="preserve"> :</w:t>
+        <w:t>CR :</w:t>
+      </w:r>
+    </w:p>
+    <w:p>
+      <w:pPr>
+        <w:pStyle w:val="NormalWeb"/>
+        <w:numPr>
+          <w:ilvl w:val="0"/>
+          <w:numId w:val="12"/>
+        </w:numPr>
+        <w:spacing w:before="0" w:beforeAutospacing="0" w:after="0" w:afterAutospacing="0"/>
+        <w:rPr>
+          <w:rFonts w:asciiTheme="minorHAnsi" w:hAnsiTheme="minorHAnsi" w:cstheme="minorHAnsi"/>
+        </w:rPr>
+      </w:pPr>
+      <w:r>
+        <w:rPr>
+          <w:rFonts w:asciiTheme="minorHAnsi" w:hAnsiTheme="minorHAnsi" w:cstheme="minorHAnsi"/>
+        </w:rPr>
+        <w:t>GBTM n’existe pas en Python, est-ce que le package utilise un k-</w:t>
+      </w:r>
+      <w:proofErr w:type="spellStart"/>
+      <w:r>
+        <w:rPr>
+          <w:rFonts w:asciiTheme="minorHAnsi" w:hAnsiTheme="minorHAnsi" w:cstheme="minorHAnsi"/>
+        </w:rPr>
+        <w:t>means</w:t>
+      </w:r>
+      <w:proofErr w:type="spellEnd"/>
+      <w:r>
+        <w:rPr>
+          <w:rFonts w:asciiTheme="minorHAnsi" w:hAnsiTheme="minorHAnsi" w:cstheme="minorHAnsi"/>
+        </w:rPr>
+        <w:t xml:space="preserve"> pour le clustering ?</w:t>
+      </w:r>
+      <w:r>
+        <w:rPr>
+          <w:rFonts w:asciiTheme="minorHAnsi" w:hAnsiTheme="minorHAnsi" w:cstheme="minorHAnsi"/>
+        </w:rPr>
+        <w:t xml:space="preserve"> </w:t>
+      </w:r>
+      <w:bookmarkStart w:id="0" w:name="_GoBack"/>
+      <w:r>
+        <w:rPr>
+          <w:rFonts w:asciiTheme="minorHAnsi" w:hAnsiTheme="minorHAnsi" w:cstheme="minorHAnsi"/>
+          <w:b/>
+          <w:i/>
+        </w:rPr>
+        <w:sym w:font="Wingdings" w:char="F0E0"/>
+      </w:r>
+      <w:r>
+        <w:rPr>
+          <w:rFonts w:asciiTheme="minorHAnsi" w:hAnsiTheme="minorHAnsi" w:cstheme="minorHAnsi"/>
+          <w:b/>
+          <w:i/>
+        </w:rPr>
+        <w:t xml:space="preserve"> Non, c’est un algorithme EM qui est utilisé</w:t>
+      </w:r>
+      <w:bookmarkEnd w:id="0"/>
+    </w:p>
+    <w:p>
+      <w:pPr>
+        <w:pStyle w:val="NormalWeb"/>
+        <w:numPr>
+          <w:ilvl w:val="0"/>
+          <w:numId w:val="12"/>
+        </w:numPr>
+        <w:spacing w:before="0" w:beforeAutospacing="0" w:after="0" w:afterAutospacing="0"/>
+        <w:rPr>
+          <w:rFonts w:asciiTheme="minorHAnsi" w:hAnsiTheme="minorHAnsi" w:cstheme="minorHAnsi"/>
+        </w:rPr>
+      </w:pPr>
+      <w:r>
+        <w:rPr>
+          <w:rFonts w:asciiTheme="minorHAnsi" w:hAnsiTheme="minorHAnsi" w:cstheme="minorHAnsi"/>
+        </w:rPr>
+        <w:t>Nouveaux graphiques pour la classification des méthodes/modèles ok</w:t>
+      </w:r>
+    </w:p>
+    <w:p>
+      <w:pPr>
+        <w:pStyle w:val="NormalWeb"/>
+        <w:numPr>
+          <w:ilvl w:val="0"/>
+          <w:numId w:val="12"/>
+        </w:numPr>
+        <w:spacing w:before="0" w:beforeAutospacing="0" w:after="0" w:afterAutospacing="0"/>
+        <w:rPr>
+          <w:rFonts w:asciiTheme="minorHAnsi" w:hAnsiTheme="minorHAnsi" w:cstheme="minorHAnsi"/>
+        </w:rPr>
+      </w:pPr>
+      <w:r>
+        <w:rPr>
+          <w:rFonts w:asciiTheme="minorHAnsi" w:hAnsiTheme="minorHAnsi" w:cstheme="minorHAnsi"/>
+        </w:rPr>
+        <w:t xml:space="preserve">Ina : terminer les exemples sur Python et les mettre sur le </w:t>
+      </w:r>
+      <w:proofErr w:type="spellStart"/>
+      <w:r>
+        <w:rPr>
+          <w:rFonts w:asciiTheme="minorHAnsi" w:hAnsiTheme="minorHAnsi" w:cstheme="minorHAnsi"/>
+        </w:rPr>
+        <w:t>Gitlab</w:t>
+      </w:r>
+      <w:proofErr w:type="spellEnd"/>
+      <w:r>
+        <w:rPr>
+          <w:rFonts w:asciiTheme="minorHAnsi" w:hAnsiTheme="minorHAnsi" w:cstheme="minorHAnsi"/>
+        </w:rPr>
+        <w:t xml:space="preserve"> (fin de </w:t>
+      </w:r>
+      <w:proofErr w:type="spellStart"/>
+      <w:r>
+        <w:rPr>
+          <w:rFonts w:asciiTheme="minorHAnsi" w:hAnsiTheme="minorHAnsi" w:cstheme="minorHAnsi"/>
+        </w:rPr>
+        <w:t>semaineà</w:t>
+      </w:r>
+      <w:proofErr w:type="spellEnd"/>
+    </w:p>
+    <w:p>
+      <w:pPr>
+        <w:pStyle w:val="NormalWeb"/>
+        <w:numPr>
+          <w:ilvl w:val="0"/>
+          <w:numId w:val="12"/>
+        </w:numPr>
+        <w:spacing w:before="0" w:beforeAutospacing="0" w:after="0" w:afterAutospacing="0"/>
+        <w:rPr>
+          <w:rFonts w:asciiTheme="minorHAnsi" w:hAnsiTheme="minorHAnsi" w:cstheme="minorHAnsi"/>
+        </w:rPr>
+      </w:pPr>
+      <w:r>
+        <w:rPr>
+          <w:rFonts w:asciiTheme="minorHAnsi" w:hAnsiTheme="minorHAnsi" w:cstheme="minorHAnsi"/>
+        </w:rPr>
+        <w:t xml:space="preserve">Ophélie : terminer les MAJ du SM/article des exemples R puis les mettre sur </w:t>
+      </w:r>
+      <w:proofErr w:type="spellStart"/>
+      <w:r>
+        <w:rPr>
+          <w:rFonts w:asciiTheme="minorHAnsi" w:hAnsiTheme="minorHAnsi" w:cstheme="minorHAnsi"/>
+        </w:rPr>
+        <w:t>Gitlab</w:t>
+      </w:r>
+      <w:proofErr w:type="spellEnd"/>
+      <w:r>
+        <w:rPr>
+          <w:rFonts w:asciiTheme="minorHAnsi" w:hAnsiTheme="minorHAnsi" w:cstheme="minorHAnsi"/>
+        </w:rPr>
+        <w:t xml:space="preserve"> (aujourd’hui)</w:t>
+      </w:r>
+    </w:p>
+    <w:p>
+      <w:pPr>
+        <w:pStyle w:val="NormalWeb"/>
+        <w:numPr>
+          <w:ilvl w:val="0"/>
+          <w:numId w:val="12"/>
+        </w:numPr>
+        <w:spacing w:before="0" w:beforeAutospacing="0" w:after="0" w:afterAutospacing="0"/>
+        <w:rPr>
+          <w:rFonts w:asciiTheme="minorHAnsi" w:hAnsiTheme="minorHAnsi" w:cstheme="minorHAnsi"/>
+        </w:rPr>
+      </w:pPr>
+      <w:r>
+        <w:rPr>
+          <w:rFonts w:asciiTheme="minorHAnsi" w:hAnsiTheme="minorHAnsi" w:cstheme="minorHAnsi"/>
+        </w:rPr>
+        <w:t>Une fois les exemples terminés, les comparer</w:t>
       </w:r>
     </w:p>
     <w:p>
@@ -347,18 +518,24 @@
           <w:sz w:val="28"/>
           <w:u w:val="single"/>
         </w:rPr>
-        <w:t> (IJ – OC</w:t>
-      </w:r>
-      <w:proofErr w:type="gramStart"/>
+        <w:t> (IJ – OC)</w:t>
+      </w:r>
       <w:r>
         <w:rPr>
           <w:b/>
           <w:sz w:val="28"/>
           <w:u w:val="single"/>
         </w:rPr>
-        <w:t>):</w:t>
-      </w:r>
-      <w:proofErr w:type="gramEnd"/>
+        <w:t xml:space="preserve"> </w:t>
+      </w:r>
+      <w:r>
+        <w:rPr>
+          <w:b/>
+          <w:sz w:val="28"/>
+          <w:u w:val="single"/>
+        </w:rPr>
+        <w:t>:</w:t>
+      </w:r>
     </w:p>
     <w:p>
       <w:pPr>
@@ -689,6 +866,7 @@
           <w:rFonts w:asciiTheme="minorHAnsi" w:hAnsiTheme="minorHAnsi" w:cstheme="minorHAnsi"/>
           <w:color w:val="000000"/>
         </w:rPr>
+        <w:lastRenderedPageBreak/>
         <w:t>Prévoir une réunion la semaine prochaine pour les résultats et mettre au clair article vs. SM puis prévoir une réunion dans 2-3 semaine tous les 3 (SB - IJ - OC) pour mettre au propre une version de l’article, du SM et de la présentation</w:t>
       </w:r>
     </w:p>
@@ -737,7 +915,6 @@
           <w:sz w:val="28"/>
           <w:u w:val="single"/>
         </w:rPr>
-        <w:lastRenderedPageBreak/>
         <w:t>20</w:t>
       </w:r>
       <w:r>
@@ -1457,6 +1634,7 @@
         <w:rPr>
           <w:sz w:val="24"/>
         </w:rPr>
+        <w:lastRenderedPageBreak/>
         <w:t>Besoin de nouvelles méthodes statistiques ?</w:t>
       </w:r>
     </w:p>
@@ -1509,7 +1687,6 @@
         <w:rPr>
           <w:sz w:val="24"/>
         </w:rPr>
-        <w:lastRenderedPageBreak/>
         <w:tab/>
         <w:t>Ex : objets connectés = bonne qualité de données mais quantité décroissante au cours du temps</w:t>
       </w:r>
@@ -4143,6 +4320,302 @@
     </w:lvl>
   </w:abstractNum>
   <w:abstractNum w:abstractNumId="9" w15:restartNumberingAfterBreak="0">
+    <w:nsid w:val="75CD14C2"/>
+    <w:multiLevelType w:val="multilevel"/>
+    <w:tmpl w:val="2550BF72"/>
+    <w:lvl w:ilvl="0">
+      <w:numFmt w:val="bullet"/>
+      <w:lvlText w:val="-"/>
+      <w:lvlJc w:val="left"/>
+      <w:pPr>
+        <w:tabs>
+          <w:tab w:val="num" w:pos="720"/>
+        </w:tabs>
+        <w:ind w:left="720" w:hanging="360"/>
+      </w:pPr>
+      <w:rPr>
+        <w:rFonts w:ascii="Calibri" w:eastAsiaTheme="minorHAnsi" w:hAnsi="Calibri" w:cs="Calibri" w:hint="default"/>
+        <w:sz w:val="20"/>
+      </w:rPr>
+    </w:lvl>
+    <w:lvl w:ilvl="1" w:tentative="1">
+      <w:start w:val="1"/>
+      <w:numFmt w:val="bullet"/>
+      <w:lvlText w:val="o"/>
+      <w:lvlJc w:val="left"/>
+      <w:pPr>
+        <w:tabs>
+          <w:tab w:val="num" w:pos="1440"/>
+        </w:tabs>
+        <w:ind w:left="1440" w:hanging="360"/>
+      </w:pPr>
+      <w:rPr>
+        <w:rFonts w:ascii="Courier New" w:hAnsi="Courier New" w:hint="default"/>
+        <w:sz w:val="20"/>
+      </w:rPr>
+    </w:lvl>
+    <w:lvl w:ilvl="2" w:tentative="1">
+      <w:start w:val="1"/>
+      <w:numFmt w:val="bullet"/>
+      <w:lvlText w:val=""/>
+      <w:lvlJc w:val="left"/>
+      <w:pPr>
+        <w:tabs>
+          <w:tab w:val="num" w:pos="2160"/>
+        </w:tabs>
+        <w:ind w:left="2160" w:hanging="360"/>
+      </w:pPr>
+      <w:rPr>
+        <w:rFonts w:ascii="Wingdings" w:hAnsi="Wingdings" w:hint="default"/>
+        <w:sz w:val="20"/>
+      </w:rPr>
+    </w:lvl>
+    <w:lvl w:ilvl="3" w:tentative="1">
+      <w:start w:val="1"/>
+      <w:numFmt w:val="bullet"/>
+      <w:lvlText w:val=""/>
+      <w:lvlJc w:val="left"/>
+      <w:pPr>
+        <w:tabs>
+          <w:tab w:val="num" w:pos="2880"/>
+        </w:tabs>
+        <w:ind w:left="2880" w:hanging="360"/>
+      </w:pPr>
+      <w:rPr>
+        <w:rFonts w:ascii="Wingdings" w:hAnsi="Wingdings" w:hint="default"/>
+        <w:sz w:val="20"/>
+      </w:rPr>
+    </w:lvl>
+    <w:lvl w:ilvl="4" w:tentative="1">
+      <w:start w:val="1"/>
+      <w:numFmt w:val="bullet"/>
+      <w:lvlText w:val=""/>
+      <w:lvlJc w:val="left"/>
+      <w:pPr>
+        <w:tabs>
+          <w:tab w:val="num" w:pos="3600"/>
+        </w:tabs>
+        <w:ind w:left="3600" w:hanging="360"/>
+      </w:pPr>
+      <w:rPr>
+        <w:rFonts w:ascii="Wingdings" w:hAnsi="Wingdings" w:hint="default"/>
+        <w:sz w:val="20"/>
+      </w:rPr>
+    </w:lvl>
+    <w:lvl w:ilvl="5" w:tentative="1">
+      <w:start w:val="1"/>
+      <w:numFmt w:val="bullet"/>
+      <w:lvlText w:val=""/>
+      <w:lvlJc w:val="left"/>
+      <w:pPr>
+        <w:tabs>
+          <w:tab w:val="num" w:pos="4320"/>
+        </w:tabs>
+        <w:ind w:left="4320" w:hanging="360"/>
+      </w:pPr>
+      <w:rPr>
+        <w:rFonts w:ascii="Wingdings" w:hAnsi="Wingdings" w:hint="default"/>
+        <w:sz w:val="20"/>
+      </w:rPr>
+    </w:lvl>
+    <w:lvl w:ilvl="6" w:tentative="1">
+      <w:start w:val="1"/>
+      <w:numFmt w:val="bullet"/>
+      <w:lvlText w:val=""/>
+      <w:lvlJc w:val="left"/>
+      <w:pPr>
+        <w:tabs>
+          <w:tab w:val="num" w:pos="5040"/>
+        </w:tabs>
+        <w:ind w:left="5040" w:hanging="360"/>
+      </w:pPr>
+      <w:rPr>
+        <w:rFonts w:ascii="Wingdings" w:hAnsi="Wingdings" w:hint="default"/>
+        <w:sz w:val="20"/>
+      </w:rPr>
+    </w:lvl>
+    <w:lvl w:ilvl="7" w:tentative="1">
+      <w:start w:val="1"/>
+      <w:numFmt w:val="bullet"/>
+      <w:lvlText w:val=""/>
+      <w:lvlJc w:val="left"/>
+      <w:pPr>
+        <w:tabs>
+          <w:tab w:val="num" w:pos="5760"/>
+        </w:tabs>
+        <w:ind w:left="5760" w:hanging="360"/>
+      </w:pPr>
+      <w:rPr>
+        <w:rFonts w:ascii="Wingdings" w:hAnsi="Wingdings" w:hint="default"/>
+        <w:sz w:val="20"/>
+      </w:rPr>
+    </w:lvl>
+    <w:lvl w:ilvl="8" w:tentative="1">
+      <w:start w:val="1"/>
+      <w:numFmt w:val="bullet"/>
+      <w:lvlText w:val=""/>
+      <w:lvlJc w:val="left"/>
+      <w:pPr>
+        <w:tabs>
+          <w:tab w:val="num" w:pos="6480"/>
+        </w:tabs>
+        <w:ind w:left="6480" w:hanging="360"/>
+      </w:pPr>
+      <w:rPr>
+        <w:rFonts w:ascii="Wingdings" w:hAnsi="Wingdings" w:hint="default"/>
+        <w:sz w:val="20"/>
+      </w:rPr>
+    </w:lvl>
+  </w:abstractNum>
+  <w:abstractNum w:abstractNumId="10" w15:restartNumberingAfterBreak="0">
+    <w:nsid w:val="773338E9"/>
+    <w:multiLevelType w:val="multilevel"/>
+    <w:tmpl w:val="2550BF72"/>
+    <w:lvl w:ilvl="0">
+      <w:numFmt w:val="bullet"/>
+      <w:lvlText w:val="-"/>
+      <w:lvlJc w:val="left"/>
+      <w:pPr>
+        <w:tabs>
+          <w:tab w:val="num" w:pos="720"/>
+        </w:tabs>
+        <w:ind w:left="720" w:hanging="360"/>
+      </w:pPr>
+      <w:rPr>
+        <w:rFonts w:ascii="Calibri" w:eastAsiaTheme="minorHAnsi" w:hAnsi="Calibri" w:cs="Calibri" w:hint="default"/>
+        <w:sz w:val="20"/>
+      </w:rPr>
+    </w:lvl>
+    <w:lvl w:ilvl="1" w:tentative="1">
+      <w:start w:val="1"/>
+      <w:numFmt w:val="bullet"/>
+      <w:lvlText w:val="o"/>
+      <w:lvlJc w:val="left"/>
+      <w:pPr>
+        <w:tabs>
+          <w:tab w:val="num" w:pos="1440"/>
+        </w:tabs>
+        <w:ind w:left="1440" w:hanging="360"/>
+      </w:pPr>
+      <w:rPr>
+        <w:rFonts w:ascii="Courier New" w:hAnsi="Courier New" w:hint="default"/>
+        <w:sz w:val="20"/>
+      </w:rPr>
+    </w:lvl>
+    <w:lvl w:ilvl="2" w:tentative="1">
+      <w:start w:val="1"/>
+      <w:numFmt w:val="bullet"/>
+      <w:lvlText w:val=""/>
+      <w:lvlJc w:val="left"/>
+      <w:pPr>
+        <w:tabs>
+          <w:tab w:val="num" w:pos="2160"/>
+        </w:tabs>
+        <w:ind w:left="2160" w:hanging="360"/>
+      </w:pPr>
+      <w:rPr>
+        <w:rFonts w:ascii="Wingdings" w:hAnsi="Wingdings" w:hint="default"/>
+        <w:sz w:val="20"/>
+      </w:rPr>
+    </w:lvl>
+    <w:lvl w:ilvl="3" w:tentative="1">
+      <w:start w:val="1"/>
+      <w:numFmt w:val="bullet"/>
+      <w:lvlText w:val=""/>
+      <w:lvlJc w:val="left"/>
+      <w:pPr>
+        <w:tabs>
+          <w:tab w:val="num" w:pos="2880"/>
+        </w:tabs>
+        <w:ind w:left="2880" w:hanging="360"/>
+      </w:pPr>
+      <w:rPr>
+        <w:rFonts w:ascii="Wingdings" w:hAnsi="Wingdings" w:hint="default"/>
+        <w:sz w:val="20"/>
+      </w:rPr>
+    </w:lvl>
+    <w:lvl w:ilvl="4" w:tentative="1">
+      <w:start w:val="1"/>
+      <w:numFmt w:val="bullet"/>
+      <w:lvlText w:val=""/>
+      <w:lvlJc w:val="left"/>
+      <w:pPr>
+        <w:tabs>
+          <w:tab w:val="num" w:pos="3600"/>
+        </w:tabs>
+        <w:ind w:left="3600" w:hanging="360"/>
+      </w:pPr>
+      <w:rPr>
+        <w:rFonts w:ascii="Wingdings" w:hAnsi="Wingdings" w:hint="default"/>
+        <w:sz w:val="20"/>
+      </w:rPr>
+    </w:lvl>
+    <w:lvl w:ilvl="5" w:tentative="1">
+      <w:start w:val="1"/>
+      <w:numFmt w:val="bullet"/>
+      <w:lvlText w:val=""/>
+      <w:lvlJc w:val="left"/>
+      <w:pPr>
+        <w:tabs>
+          <w:tab w:val="num" w:pos="4320"/>
+        </w:tabs>
+        <w:ind w:left="4320" w:hanging="360"/>
+      </w:pPr>
+      <w:rPr>
+        <w:rFonts w:ascii="Wingdings" w:hAnsi="Wingdings" w:hint="default"/>
+        <w:sz w:val="20"/>
+      </w:rPr>
+    </w:lvl>
+    <w:lvl w:ilvl="6" w:tentative="1">
+      <w:start w:val="1"/>
+      <w:numFmt w:val="bullet"/>
+      <w:lvlText w:val=""/>
+      <w:lvlJc w:val="left"/>
+      <w:pPr>
+        <w:tabs>
+          <w:tab w:val="num" w:pos="5040"/>
+        </w:tabs>
+        <w:ind w:left="5040" w:hanging="360"/>
+      </w:pPr>
+      <w:rPr>
+        <w:rFonts w:ascii="Wingdings" w:hAnsi="Wingdings" w:hint="default"/>
+        <w:sz w:val="20"/>
+      </w:rPr>
+    </w:lvl>
+    <w:lvl w:ilvl="7" w:tentative="1">
+      <w:start w:val="1"/>
+      <w:numFmt w:val="bullet"/>
+      <w:lvlText w:val=""/>
+      <w:lvlJc w:val="left"/>
+      <w:pPr>
+        <w:tabs>
+          <w:tab w:val="num" w:pos="5760"/>
+        </w:tabs>
+        <w:ind w:left="5760" w:hanging="360"/>
+      </w:pPr>
+      <w:rPr>
+        <w:rFonts w:ascii="Wingdings" w:hAnsi="Wingdings" w:hint="default"/>
+        <w:sz w:val="20"/>
+      </w:rPr>
+    </w:lvl>
+    <w:lvl w:ilvl="8" w:tentative="1">
+      <w:start w:val="1"/>
+      <w:numFmt w:val="bullet"/>
+      <w:lvlText w:val=""/>
+      <w:lvlJc w:val="left"/>
+      <w:pPr>
+        <w:tabs>
+          <w:tab w:val="num" w:pos="6480"/>
+        </w:tabs>
+        <w:ind w:left="6480" w:hanging="360"/>
+      </w:pPr>
+      <w:rPr>
+        <w:rFonts w:ascii="Wingdings" w:hAnsi="Wingdings" w:hint="default"/>
+        <w:sz w:val="20"/>
+      </w:rPr>
+    </w:lvl>
+  </w:abstractNum>
+  <w:abstractNum w:abstractNumId="11" w15:restartNumberingAfterBreak="0">
     <w:nsid w:val="7E8E70EA"/>
     <w:multiLevelType w:val="multilevel"/>
     <w:tmpl w:val="0D586A32"/>
@@ -4312,13 +4785,19 @@
     <w:abstractNumId w:val="6"/>
   </w:num>
   <w:num w:numId="8">
-    <w:abstractNumId w:val="9"/>
+    <w:abstractNumId w:val="11"/>
   </w:num>
   <w:num w:numId="9">
     <w:abstractNumId w:val="2"/>
   </w:num>
   <w:num w:numId="10">
     <w:abstractNumId w:val="0"/>
+  </w:num>
+  <w:num w:numId="11">
+    <w:abstractNumId w:val="9"/>
+  </w:num>
+  <w:num w:numId="12">
+    <w:abstractNumId w:val="10"/>
   </w:num>
 </w:numbering>
 </file>

</xml_diff>

<commit_message>
Editing for a specific journal
</commit_message>
<xml_diff>
--- a/Documents/CR.docx
+++ b/Documents/CR.docx
@@ -43,7 +43,7 @@
           <w:szCs w:val="36"/>
           <w:u w:val="single"/>
         </w:rPr>
-        <w:t>06 février 2025 (</w:t>
+        <w:t>12 février 2025 (</w:t>
       </w:r>
       <w:r>
         <w:rPr>
@@ -52,7 +52,7 @@
           <w:szCs w:val="36"/>
           <w:u w:val="single"/>
         </w:rPr>
-        <w:t>SB - OC</w:t>
+        <w:t>IJ</w:t>
       </w:r>
       <w:r>
         <w:rPr>
@@ -61,19 +61,379 @@
           <w:szCs w:val="36"/>
           <w:u w:val="single"/>
         </w:rPr>
-        <w:t>)</w:t>
-      </w:r>
-      <w:r>
+        <w:t xml:space="preserve"> - OC) :</w:t>
+      </w:r>
+    </w:p>
+    <w:p>
+      <w:pPr>
+        <w:pStyle w:val="NormalWeb"/>
+        <w:spacing w:before="240" w:beforeAutospacing="0" w:after="240" w:afterAutospacing="0"/>
+        <w:rPr>
+          <w:rFonts w:asciiTheme="minorHAnsi" w:hAnsiTheme="minorHAnsi" w:cstheme="minorHAnsi"/>
+          <w:b/>
+          <w:bCs/>
+          <w:i/>
+          <w:iCs/>
+          <w:color w:val="000000"/>
+        </w:rPr>
+      </w:pPr>
+      <w:r>
+        <w:rPr>
+          <w:rFonts w:asciiTheme="minorHAnsi" w:hAnsiTheme="minorHAnsi" w:cstheme="minorHAnsi"/>
+          <w:b/>
+          <w:bCs/>
+          <w:i/>
+          <w:iCs/>
+          <w:color w:val="000000"/>
+        </w:rPr>
+        <w:t>Questions</w:t>
+      </w:r>
+      <w:r>
+        <w:rPr>
+          <w:rFonts w:asciiTheme="minorHAnsi" w:hAnsiTheme="minorHAnsi" w:cstheme="minorHAnsi"/>
+          <w:b/>
+          <w:bCs/>
+          <w:i/>
+          <w:iCs/>
+          <w:color w:val="000000"/>
+        </w:rPr>
+        <w:t xml:space="preserve"> :</w:t>
+      </w:r>
+    </w:p>
+    <w:p>
+      <w:pPr>
+        <w:pStyle w:val="NormalWeb"/>
+        <w:numPr>
+          <w:ilvl w:val="0"/>
+          <w:numId w:val="15"/>
+        </w:numPr>
+        <w:spacing w:before="0" w:beforeAutospacing="0" w:after="0" w:afterAutospacing="0"/>
+        <w:rPr>
+          <w:rFonts w:asciiTheme="minorHAnsi" w:hAnsiTheme="minorHAnsi" w:cstheme="minorHAnsi"/>
+          <w:b/>
+          <w:bCs/>
+          <w:i/>
+          <w:iCs/>
+          <w:color w:val="000000"/>
+        </w:rPr>
+      </w:pPr>
+      <w:r>
+        <w:rPr>
+          <w:rFonts w:asciiTheme="minorHAnsi" w:hAnsiTheme="minorHAnsi" w:cstheme="minorHAnsi"/>
+          <w:bCs/>
+          <w:iCs/>
+          <w:color w:val="000000"/>
+        </w:rPr>
+        <w:t>Comparaison des résultats des exemples</w:t>
+      </w:r>
+    </w:p>
+    <w:p>
+      <w:pPr>
+        <w:pStyle w:val="NormalWeb"/>
+        <w:numPr>
+          <w:ilvl w:val="0"/>
+          <w:numId w:val="15"/>
+        </w:numPr>
+        <w:spacing w:before="0" w:beforeAutospacing="0" w:after="0" w:afterAutospacing="0"/>
+        <w:rPr>
+          <w:rFonts w:asciiTheme="minorHAnsi" w:hAnsiTheme="minorHAnsi" w:cstheme="minorHAnsi"/>
+          <w:bCs/>
+          <w:iCs/>
+          <w:color w:val="000000"/>
+        </w:rPr>
+      </w:pPr>
+      <w:r>
+        <w:rPr>
+          <w:rFonts w:asciiTheme="minorHAnsi" w:hAnsiTheme="minorHAnsi" w:cstheme="minorHAnsi"/>
+          <w:bCs/>
+          <w:iCs/>
+          <w:color w:val="000000"/>
+        </w:rPr>
+        <w:t>Rédaction de l’article</w:t>
+      </w:r>
+      <w:r>
+        <w:rPr>
+          <w:rFonts w:asciiTheme="minorHAnsi" w:hAnsiTheme="minorHAnsi" w:cstheme="minorHAnsi"/>
+          <w:bCs/>
+          <w:iCs/>
+          <w:color w:val="000000"/>
+        </w:rPr>
+        <w:t xml:space="preserve"> (commentaires sur le doc </w:t>
+      </w:r>
+      <w:proofErr w:type="spellStart"/>
+      <w:r>
+        <w:rPr>
+          <w:rFonts w:asciiTheme="minorHAnsi" w:hAnsiTheme="minorHAnsi" w:cstheme="minorHAnsi"/>
+          <w:bCs/>
+          <w:iCs/>
+          <w:color w:val="000000"/>
+        </w:rPr>
+        <w:t>word</w:t>
+      </w:r>
+      <w:proofErr w:type="spellEnd"/>
+      <w:r>
+        <w:rPr>
+          <w:rFonts w:asciiTheme="minorHAnsi" w:hAnsiTheme="minorHAnsi" w:cstheme="minorHAnsi"/>
+          <w:bCs/>
+          <w:iCs/>
+          <w:color w:val="000000"/>
+        </w:rPr>
+        <w:t xml:space="preserve"> + vérif keywords)</w:t>
+      </w:r>
+      <w:r>
+        <w:rPr>
+          <w:rFonts w:asciiTheme="minorHAnsi" w:hAnsiTheme="minorHAnsi" w:cstheme="minorHAnsi"/>
+          <w:bCs/>
+          <w:iCs/>
+          <w:color w:val="000000"/>
+        </w:rPr>
+        <w:t xml:space="preserve"> &amp; SM</w:t>
+      </w:r>
+    </w:p>
+    <w:p>
+      <w:pPr>
+        <w:pStyle w:val="NormalWeb"/>
+        <w:numPr>
+          <w:ilvl w:val="0"/>
+          <w:numId w:val="15"/>
+        </w:numPr>
+        <w:spacing w:before="0" w:beforeAutospacing="0" w:after="0" w:afterAutospacing="0"/>
+        <w:rPr>
+          <w:rFonts w:asciiTheme="minorHAnsi" w:hAnsiTheme="minorHAnsi" w:cstheme="minorHAnsi"/>
+          <w:bCs/>
+          <w:iCs/>
+          <w:color w:val="000000"/>
+        </w:rPr>
+      </w:pPr>
+      <w:r>
+        <w:rPr>
+          <w:rFonts w:asciiTheme="minorHAnsi" w:hAnsiTheme="minorHAnsi" w:cstheme="minorHAnsi"/>
+          <w:bCs/>
+          <w:iCs/>
+          <w:color w:val="000000"/>
+        </w:rPr>
+        <w:t>Envoie</w:t>
+      </w:r>
+      <w:r>
+        <w:rPr>
+          <w:rFonts w:asciiTheme="minorHAnsi" w:hAnsiTheme="minorHAnsi" w:cstheme="minorHAnsi"/>
+          <w:bCs/>
+          <w:iCs/>
+          <w:color w:val="000000"/>
+        </w:rPr>
+        <w:t>,</w:t>
+      </w:r>
+      <w:r>
+        <w:rPr>
+          <w:rFonts w:asciiTheme="minorHAnsi" w:hAnsiTheme="minorHAnsi" w:cstheme="minorHAnsi"/>
+          <w:bCs/>
+          <w:iCs/>
+          <w:color w:val="000000"/>
+        </w:rPr>
+        <w:t xml:space="preserve"> à S</w:t>
+      </w:r>
+      <w:r>
+        <w:rPr>
+          <w:rFonts w:asciiTheme="minorHAnsi" w:hAnsiTheme="minorHAnsi" w:cstheme="minorHAnsi"/>
+          <w:bCs/>
+          <w:iCs/>
+          <w:color w:val="000000"/>
+        </w:rPr>
+        <w:t>B</w:t>
+      </w:r>
+      <w:r>
+        <w:rPr>
+          <w:rFonts w:asciiTheme="minorHAnsi" w:hAnsiTheme="minorHAnsi" w:cstheme="minorHAnsi"/>
+          <w:bCs/>
+          <w:iCs/>
+          <w:color w:val="000000"/>
+        </w:rPr>
+        <w:t>,</w:t>
+      </w:r>
+      <w:r>
+        <w:rPr>
+          <w:rFonts w:asciiTheme="minorHAnsi" w:hAnsiTheme="minorHAnsi" w:cstheme="minorHAnsi"/>
+          <w:bCs/>
+          <w:iCs/>
+          <w:color w:val="000000"/>
+        </w:rPr>
+        <w:t xml:space="preserve"> d’une 1</w:t>
+      </w:r>
+      <w:r>
+        <w:rPr>
+          <w:rFonts w:asciiTheme="minorHAnsi" w:hAnsiTheme="minorHAnsi" w:cstheme="minorHAnsi"/>
+          <w:bCs/>
+          <w:iCs/>
+          <w:color w:val="000000"/>
+          <w:vertAlign w:val="superscript"/>
+        </w:rPr>
+        <w:t>ère</w:t>
+      </w:r>
+      <w:r>
+        <w:rPr>
+          <w:rFonts w:asciiTheme="minorHAnsi" w:hAnsiTheme="minorHAnsi" w:cstheme="minorHAnsi"/>
+          <w:bCs/>
+          <w:iCs/>
+          <w:color w:val="000000"/>
+        </w:rPr>
+        <w:t xml:space="preserve"> version d’ici la fin de la semaine</w:t>
+      </w:r>
+    </w:p>
+    <w:p>
+      <w:pPr>
+        <w:pStyle w:val="NormalWeb"/>
+        <w:numPr>
+          <w:ilvl w:val="0"/>
+          <w:numId w:val="15"/>
+        </w:numPr>
+        <w:spacing w:before="0" w:beforeAutospacing="0" w:after="0" w:afterAutospacing="0"/>
+        <w:rPr>
+          <w:rFonts w:asciiTheme="minorHAnsi" w:hAnsiTheme="minorHAnsi" w:cstheme="minorHAnsi"/>
+          <w:bCs/>
+          <w:iCs/>
+          <w:color w:val="000000"/>
+        </w:rPr>
+      </w:pPr>
+      <w:r>
+        <w:rPr>
+          <w:rFonts w:asciiTheme="minorHAnsi" w:hAnsiTheme="minorHAnsi" w:cstheme="minorHAnsi"/>
+          <w:bCs/>
+          <w:iCs/>
+          <w:color w:val="000000"/>
+        </w:rPr>
+        <w:t>Liste de journaux possibles</w:t>
+      </w:r>
+    </w:p>
+    <w:p>
+      <w:pPr>
+        <w:pStyle w:val="NormalWeb"/>
+        <w:spacing w:before="240" w:beforeAutospacing="0" w:after="240" w:afterAutospacing="0"/>
+        <w:rPr>
+          <w:rFonts w:asciiTheme="minorHAnsi" w:hAnsiTheme="minorHAnsi" w:cstheme="minorHAnsi"/>
+          <w:b/>
+          <w:bCs/>
+          <w:i/>
+          <w:iCs/>
+          <w:color w:val="000000"/>
+        </w:rPr>
+      </w:pPr>
+      <w:r>
+        <w:rPr>
+          <w:rFonts w:asciiTheme="minorHAnsi" w:hAnsiTheme="minorHAnsi" w:cstheme="minorHAnsi"/>
+          <w:b/>
+          <w:bCs/>
+          <w:i/>
+          <w:iCs/>
+          <w:color w:val="000000"/>
+        </w:rPr>
+        <w:t>CR :</w:t>
+      </w:r>
+    </w:p>
+    <w:p>
+      <w:pPr>
+        <w:pStyle w:val="NormalWeb"/>
+        <w:numPr>
+          <w:ilvl w:val="0"/>
+          <w:numId w:val="15"/>
+        </w:numPr>
+        <w:spacing w:before="240" w:beforeAutospacing="0" w:after="240" w:afterAutospacing="0"/>
+        <w:rPr>
+          <w:rFonts w:asciiTheme="minorHAnsi" w:hAnsiTheme="minorHAnsi" w:cstheme="minorHAnsi"/>
+          <w:b/>
+          <w:bCs/>
+          <w:i/>
+          <w:iCs/>
+          <w:color w:val="000000"/>
+        </w:rPr>
+      </w:pPr>
+      <w:r>
+        <w:rPr>
+          <w:rFonts w:asciiTheme="minorHAnsi" w:hAnsiTheme="minorHAnsi" w:cstheme="minorHAnsi"/>
+          <w:color w:val="000000"/>
+        </w:rPr>
+        <w:t xml:space="preserve">Si nous mettons le lien </w:t>
+      </w:r>
+      <w:proofErr w:type="spellStart"/>
+      <w:r>
+        <w:rPr>
+          <w:rFonts w:asciiTheme="minorHAnsi" w:hAnsiTheme="minorHAnsi" w:cstheme="minorHAnsi"/>
+          <w:color w:val="000000"/>
+        </w:rPr>
+        <w:t>gitlab</w:t>
+      </w:r>
+      <w:proofErr w:type="spellEnd"/>
+      <w:r>
+        <w:rPr>
+          <w:rFonts w:asciiTheme="minorHAnsi" w:hAnsiTheme="minorHAnsi" w:cstheme="minorHAnsi"/>
+          <w:color w:val="000000"/>
+        </w:rPr>
+        <w:t xml:space="preserve"> dans le SM, enlever le dossier “documents” et le dossier “articles PDF” dans le dossier “Biblio” + revoir les noms des fichiers dans “</w:t>
+      </w:r>
+      <w:proofErr w:type="spellStart"/>
+      <w:r>
+        <w:rPr>
+          <w:rFonts w:asciiTheme="minorHAnsi" w:hAnsiTheme="minorHAnsi" w:cstheme="minorHAnsi"/>
+          <w:color w:val="000000"/>
+        </w:rPr>
+        <w:t>Results</w:t>
+      </w:r>
+      <w:proofErr w:type="spellEnd"/>
+      <w:r>
+        <w:rPr>
+          <w:rFonts w:asciiTheme="minorHAnsi" w:hAnsiTheme="minorHAnsi" w:cstheme="minorHAnsi"/>
+          <w:color w:val="000000"/>
+        </w:rPr>
+        <w:t>”.</w:t>
+      </w:r>
+      <w:bookmarkStart w:id="0" w:name="_GoBack"/>
+      <w:bookmarkEnd w:id="0"/>
+    </w:p>
+    <w:p>
+      <w:pPr>
+        <w:pStyle w:val="NormalWeb"/>
+        <w:spacing w:before="240" w:beforeAutospacing="0" w:after="240" w:afterAutospacing="0"/>
+        <w:rPr>
+          <w:rFonts w:asciiTheme="minorHAnsi" w:hAnsiTheme="minorHAnsi" w:cstheme="minorHAnsi"/>
+          <w:b/>
+          <w:bCs/>
+          <w:i/>
+          <w:iCs/>
+          <w:color w:val="000000"/>
+        </w:rPr>
+      </w:pPr>
+    </w:p>
+    <w:p>
+      <w:pPr>
+        <w:pStyle w:val="NormalWeb"/>
+        <w:spacing w:before="240" w:beforeAutospacing="0" w:after="240" w:afterAutospacing="0"/>
+        <w:rPr>
+          <w:rFonts w:asciiTheme="minorHAnsi" w:hAnsiTheme="minorHAnsi" w:cstheme="minorHAnsi"/>
+          <w:b/>
+          <w:bCs/>
+          <w:i/>
+          <w:iCs/>
+          <w:color w:val="000000"/>
+        </w:rPr>
+      </w:pPr>
+    </w:p>
+    <w:p>
+      <w:pPr>
         <w:rPr>
           <w:b/>
           <w:sz w:val="28"/>
           <w:szCs w:val="36"/>
           <w:u w:val="single"/>
         </w:rPr>
-        <w:t> :</w:t>
-      </w:r>
-      <w:bookmarkStart w:id="0" w:name="_GoBack"/>
-      <w:bookmarkEnd w:id="0"/>
+      </w:pPr>
+      <w:r>
+        <w:rPr>
+          <w:b/>
+          <w:sz w:val="28"/>
+          <w:szCs w:val="36"/>
+          <w:u w:val="single"/>
+        </w:rPr>
+        <w:t>06 février 2025 (SB - OC) :</w:t>
+      </w:r>
     </w:p>
     <w:p>
       <w:pPr>
@@ -119,14 +479,7 @@
           <w:sz w:val="24"/>
           <w:szCs w:val="36"/>
         </w:rPr>
-        <w:t>Classer</w:t>
-      </w:r>
-      <w:r>
-        <w:rPr>
-          <w:sz w:val="24"/>
-          <w:szCs w:val="36"/>
-        </w:rPr>
-        <w:t xml:space="preserve"> en I/ Description, II/ Classification, III/ </w:t>
+        <w:t xml:space="preserve">Classer en I/ Description, II/ Classification, III/ </w:t>
       </w:r>
       <w:proofErr w:type="spellStart"/>
       <w:r>
@@ -437,6 +790,7 @@
           <w:iCs/>
           <w:color w:val="000000"/>
         </w:rPr>
+        <w:lastRenderedPageBreak/>
         <w:t>CR :</w:t>
       </w:r>
     </w:p>
@@ -701,7 +1055,6 @@
           <w:rFonts w:asciiTheme="minorHAnsi" w:hAnsiTheme="minorHAnsi" w:cs="Arial"/>
           <w:color w:val="000000"/>
         </w:rPr>
-        <w:lastRenderedPageBreak/>
         <w:t xml:space="preserve">Comment mettre à disposition nos codes : </w:t>
       </w:r>
       <w:proofErr w:type="spellStart"/>
@@ -1264,6 +1617,7 @@
           <w:rFonts w:asciiTheme="minorHAnsi" w:hAnsiTheme="minorHAnsi" w:cstheme="minorHAnsi"/>
           <w:color w:val="000000"/>
         </w:rPr>
+        <w:lastRenderedPageBreak/>
         <w:t>Faires les exemples en code R et Python (Ina) pour pouvoir comparer les résultats et donner 2 alternatives aux utilisateurs de ces méthodes statistiques. Les résultats d’une des méthodes pourraient être mis en SM et les codes R et Python pourront être partagés.</w:t>
       </w:r>
     </w:p>
@@ -1408,14 +1762,7 @@
         <w:rPr>
           <w:sz w:val="24"/>
         </w:rPr>
-        <w:t xml:space="preserve">Introduction : définir ce qu’est une trajectoire, les problématiques que l’on a (NA, usage, mauvais usage, …) + définir ce qu’est une série temporelle, chronologique, </w:t>
-      </w:r>
-      <w:r>
-        <w:rPr>
-          <w:sz w:val="24"/>
-        </w:rPr>
-        <w:lastRenderedPageBreak/>
-        <w:t xml:space="preserve">mesures répétées dans le temps, étude longitudinale =&gt; Pour le moment faire en </w:t>
+        <w:t xml:space="preserve">Introduction : définir ce qu’est une trajectoire, les problématiques que l’on a (NA, usage, mauvais usage, …) + définir ce qu’est une série temporelle, chronologique, mesures répétées dans le temps, étude longitudinale =&gt; Pour le moment faire en </w:t>
       </w:r>
       <w:proofErr w:type="spellStart"/>
       <w:r>
@@ -3783,6 +4130,119 @@
     </w:lvl>
   </w:abstractNum>
   <w:abstractNum w:abstractNumId="4" w15:restartNumberingAfterBreak="0">
+    <w:nsid w:val="3FF25FDB"/>
+    <w:multiLevelType w:val="hybridMultilevel"/>
+    <w:tmpl w:val="3B440A3A"/>
+    <w:lvl w:ilvl="0" w:tplc="C25AA99C">
+      <w:start w:val="12"/>
+      <w:numFmt w:val="bullet"/>
+      <w:lvlText w:val="-"/>
+      <w:lvlJc w:val="left"/>
+      <w:pPr>
+        <w:ind w:left="720" w:hanging="360"/>
+      </w:pPr>
+      <w:rPr>
+        <w:rFonts w:ascii="Calibri" w:eastAsia="Times New Roman" w:hAnsi="Calibri" w:cs="Calibri" w:hint="default"/>
+      </w:rPr>
+    </w:lvl>
+    <w:lvl w:ilvl="1" w:tplc="040C0003" w:tentative="1">
+      <w:start w:val="1"/>
+      <w:numFmt w:val="bullet"/>
+      <w:lvlText w:val="o"/>
+      <w:lvlJc w:val="left"/>
+      <w:pPr>
+        <w:ind w:left="1440" w:hanging="360"/>
+      </w:pPr>
+      <w:rPr>
+        <w:rFonts w:ascii="Courier New" w:hAnsi="Courier New" w:cs="Courier New" w:hint="default"/>
+      </w:rPr>
+    </w:lvl>
+    <w:lvl w:ilvl="2" w:tplc="040C0005" w:tentative="1">
+      <w:start w:val="1"/>
+      <w:numFmt w:val="bullet"/>
+      <w:lvlText w:val=""/>
+      <w:lvlJc w:val="left"/>
+      <w:pPr>
+        <w:ind w:left="2160" w:hanging="360"/>
+      </w:pPr>
+      <w:rPr>
+        <w:rFonts w:ascii="Wingdings" w:hAnsi="Wingdings" w:hint="default"/>
+      </w:rPr>
+    </w:lvl>
+    <w:lvl w:ilvl="3" w:tplc="040C0001" w:tentative="1">
+      <w:start w:val="1"/>
+      <w:numFmt w:val="bullet"/>
+      <w:lvlText w:val=""/>
+      <w:lvlJc w:val="left"/>
+      <w:pPr>
+        <w:ind w:left="2880" w:hanging="360"/>
+      </w:pPr>
+      <w:rPr>
+        <w:rFonts w:ascii="Symbol" w:hAnsi="Symbol" w:hint="default"/>
+      </w:rPr>
+    </w:lvl>
+    <w:lvl w:ilvl="4" w:tplc="040C0003" w:tentative="1">
+      <w:start w:val="1"/>
+      <w:numFmt w:val="bullet"/>
+      <w:lvlText w:val="o"/>
+      <w:lvlJc w:val="left"/>
+      <w:pPr>
+        <w:ind w:left="3600" w:hanging="360"/>
+      </w:pPr>
+      <w:rPr>
+        <w:rFonts w:ascii="Courier New" w:hAnsi="Courier New" w:cs="Courier New" w:hint="default"/>
+      </w:rPr>
+    </w:lvl>
+    <w:lvl w:ilvl="5" w:tplc="040C0005" w:tentative="1">
+      <w:start w:val="1"/>
+      <w:numFmt w:val="bullet"/>
+      <w:lvlText w:val=""/>
+      <w:lvlJc w:val="left"/>
+      <w:pPr>
+        <w:ind w:left="4320" w:hanging="360"/>
+      </w:pPr>
+      <w:rPr>
+        <w:rFonts w:ascii="Wingdings" w:hAnsi="Wingdings" w:hint="default"/>
+      </w:rPr>
+    </w:lvl>
+    <w:lvl w:ilvl="6" w:tplc="040C0001" w:tentative="1">
+      <w:start w:val="1"/>
+      <w:numFmt w:val="bullet"/>
+      <w:lvlText w:val=""/>
+      <w:lvlJc w:val="left"/>
+      <w:pPr>
+        <w:ind w:left="5040" w:hanging="360"/>
+      </w:pPr>
+      <w:rPr>
+        <w:rFonts w:ascii="Symbol" w:hAnsi="Symbol" w:hint="default"/>
+      </w:rPr>
+    </w:lvl>
+    <w:lvl w:ilvl="7" w:tplc="040C0003" w:tentative="1">
+      <w:start w:val="1"/>
+      <w:numFmt w:val="bullet"/>
+      <w:lvlText w:val="o"/>
+      <w:lvlJc w:val="left"/>
+      <w:pPr>
+        <w:ind w:left="5760" w:hanging="360"/>
+      </w:pPr>
+      <w:rPr>
+        <w:rFonts w:ascii="Courier New" w:hAnsi="Courier New" w:cs="Courier New" w:hint="default"/>
+      </w:rPr>
+    </w:lvl>
+    <w:lvl w:ilvl="8" w:tplc="040C0005" w:tentative="1">
+      <w:start w:val="1"/>
+      <w:numFmt w:val="bullet"/>
+      <w:lvlText w:val=""/>
+      <w:lvlJc w:val="left"/>
+      <w:pPr>
+        <w:ind w:left="6480" w:hanging="360"/>
+      </w:pPr>
+      <w:rPr>
+        <w:rFonts w:ascii="Wingdings" w:hAnsi="Wingdings" w:hint="default"/>
+      </w:rPr>
+    </w:lvl>
+  </w:abstractNum>
+  <w:abstractNum w:abstractNumId="5" w15:restartNumberingAfterBreak="0">
     <w:nsid w:val="40A41054"/>
     <w:multiLevelType w:val="hybridMultilevel"/>
     <w:tmpl w:val="723E0D5E"/>
@@ -3895,7 +4355,7 @@
       </w:rPr>
     </w:lvl>
   </w:abstractNum>
-  <w:abstractNum w:abstractNumId="5" w15:restartNumberingAfterBreak="0">
+  <w:abstractNum w:abstractNumId="6" w15:restartNumberingAfterBreak="0">
     <w:nsid w:val="4A26683B"/>
     <w:multiLevelType w:val="hybridMultilevel"/>
     <w:tmpl w:val="F9446926"/>
@@ -4007,7 +4467,7 @@
       </w:rPr>
     </w:lvl>
   </w:abstractNum>
-  <w:abstractNum w:abstractNumId="6" w15:restartNumberingAfterBreak="0">
+  <w:abstractNum w:abstractNumId="7" w15:restartNumberingAfterBreak="0">
     <w:nsid w:val="4E1F40F8"/>
     <w:multiLevelType w:val="hybridMultilevel"/>
     <w:tmpl w:val="7A2C50B8"/>
@@ -4120,7 +4580,7 @@
       </w:rPr>
     </w:lvl>
   </w:abstractNum>
-  <w:abstractNum w:abstractNumId="7" w15:restartNumberingAfterBreak="0">
+  <w:abstractNum w:abstractNumId="8" w15:restartNumberingAfterBreak="0">
     <w:nsid w:val="5E342F9F"/>
     <w:multiLevelType w:val="hybridMultilevel"/>
     <w:tmpl w:val="3854593E"/>
@@ -4232,7 +4692,7 @@
       </w:rPr>
     </w:lvl>
   </w:abstractNum>
-  <w:abstractNum w:abstractNumId="8" w15:restartNumberingAfterBreak="0">
+  <w:abstractNum w:abstractNumId="9" w15:restartNumberingAfterBreak="0">
     <w:nsid w:val="5EFC244B"/>
     <w:multiLevelType w:val="multilevel"/>
     <w:tmpl w:val="21AC3C2A"/>
@@ -4381,7 +4841,7 @@
       </w:rPr>
     </w:lvl>
   </w:abstractNum>
-  <w:abstractNum w:abstractNumId="9" w15:restartNumberingAfterBreak="0">
+  <w:abstractNum w:abstractNumId="10" w15:restartNumberingAfterBreak="0">
     <w:nsid w:val="61456527"/>
     <w:multiLevelType w:val="multilevel"/>
     <w:tmpl w:val="A918A1B8"/>
@@ -4529,7 +4989,7 @@
       </w:rPr>
     </w:lvl>
   </w:abstractNum>
-  <w:abstractNum w:abstractNumId="10" w15:restartNumberingAfterBreak="0">
+  <w:abstractNum w:abstractNumId="11" w15:restartNumberingAfterBreak="0">
     <w:nsid w:val="6A4C3E01"/>
     <w:multiLevelType w:val="multilevel"/>
     <w:tmpl w:val="FC10B7C2"/>
@@ -4678,7 +5138,7 @@
       </w:rPr>
     </w:lvl>
   </w:abstractNum>
-  <w:abstractNum w:abstractNumId="11" w15:restartNumberingAfterBreak="0">
+  <w:abstractNum w:abstractNumId="12" w15:restartNumberingAfterBreak="0">
     <w:nsid w:val="75CD14C2"/>
     <w:multiLevelType w:val="multilevel"/>
     <w:tmpl w:val="2550BF72"/>
@@ -4826,7 +5286,7 @@
       </w:rPr>
     </w:lvl>
   </w:abstractNum>
-  <w:abstractNum w:abstractNumId="12" w15:restartNumberingAfterBreak="0">
+  <w:abstractNum w:abstractNumId="13" w15:restartNumberingAfterBreak="0">
     <w:nsid w:val="773338E9"/>
     <w:multiLevelType w:val="multilevel"/>
     <w:tmpl w:val="2550BF72"/>
@@ -4974,7 +5434,7 @@
       </w:rPr>
     </w:lvl>
   </w:abstractNum>
-  <w:abstractNum w:abstractNumId="13" w15:restartNumberingAfterBreak="0">
+  <w:abstractNum w:abstractNumId="14" w15:restartNumberingAfterBreak="0">
     <w:nsid w:val="7E8E70EA"/>
     <w:multiLevelType w:val="multilevel"/>
     <w:tmpl w:val="0D586A32"/>
@@ -5126,25 +5586,25 @@
     <w:abstractNumId w:val="2"/>
   </w:num>
   <w:num w:numId="2">
-    <w:abstractNumId w:val="4"/>
+    <w:abstractNumId w:val="5"/>
   </w:num>
   <w:num w:numId="3">
-    <w:abstractNumId w:val="7"/>
+    <w:abstractNumId w:val="8"/>
   </w:num>
   <w:num w:numId="4">
-    <w:abstractNumId w:val="5"/>
+    <w:abstractNumId w:val="6"/>
   </w:num>
   <w:num w:numId="5">
+    <w:abstractNumId w:val="11"/>
+  </w:num>
+  <w:num w:numId="6">
     <w:abstractNumId w:val="10"/>
   </w:num>
-  <w:num w:numId="6">
+  <w:num w:numId="7">
     <w:abstractNumId w:val="9"/>
   </w:num>
-  <w:num w:numId="7">
-    <w:abstractNumId w:val="8"/>
-  </w:num>
   <w:num w:numId="8">
-    <w:abstractNumId w:val="13"/>
+    <w:abstractNumId w:val="14"/>
   </w:num>
   <w:num w:numId="9">
     <w:abstractNumId w:val="3"/>
@@ -5153,34 +5613,19 @@
     <w:abstractNumId w:val="0"/>
   </w:num>
   <w:num w:numId="11">
-    <w:abstractNumId w:val="11"/>
+    <w:abstractNumId w:val="12"/>
   </w:num>
   <w:num w:numId="12">
-    <w:abstractNumId w:val="12"/>
+    <w:abstractNumId w:val="13"/>
   </w:num>
   <w:num w:numId="13">
-    <w:abstractNumId w:val="6"/>
-    <w:lvlOverride w:ilvl="0"/>
-    <w:lvlOverride w:ilvl="1"/>
-    <w:lvlOverride w:ilvl="2"/>
-    <w:lvlOverride w:ilvl="3"/>
-    <w:lvlOverride w:ilvl="4"/>
-    <w:lvlOverride w:ilvl="5"/>
-    <w:lvlOverride w:ilvl="6"/>
-    <w:lvlOverride w:ilvl="7"/>
-    <w:lvlOverride w:ilvl="8"/>
+    <w:abstractNumId w:val="7"/>
   </w:num>
   <w:num w:numId="14">
     <w:abstractNumId w:val="1"/>
-    <w:lvlOverride w:ilvl="0"/>
-    <w:lvlOverride w:ilvl="1"/>
-    <w:lvlOverride w:ilvl="2"/>
-    <w:lvlOverride w:ilvl="3"/>
-    <w:lvlOverride w:ilvl="4"/>
-    <w:lvlOverride w:ilvl="5"/>
-    <w:lvlOverride w:ilvl="6"/>
-    <w:lvlOverride w:ilvl="7"/>
-    <w:lvlOverride w:ilvl="8"/>
+  </w:num>
+  <w:num w:numId="15">
+    <w:abstractNumId w:val="4"/>
   </w:num>
 </w:numbering>
 </file>
@@ -5670,7 +6115,6 @@
     <w:name w:val="Normal (Web)"/>
     <w:basedOn w:val="Normal"/>
     <w:uiPriority w:val="99"/>
-    <w:semiHidden/>
     <w:unhideWhenUsed/>
     <w:rsid w:val="00FB280F"/>
     <w:pPr>

</xml_diff>

<commit_message>
New datasets for new examples
</commit_message>
<xml_diff>
--- a/Documents/CR.docx
+++ b/Documents/CR.docx
@@ -43,7 +43,7 @@
           <w:szCs w:val="36"/>
           <w:u w:val="single"/>
         </w:rPr>
-        <w:t>1</w:t>
+        <w:t>03</w:t>
       </w:r>
       <w:r>
         <w:rPr>
@@ -52,7 +52,7 @@
           <w:szCs w:val="36"/>
           <w:u w:val="single"/>
         </w:rPr>
-        <w:t>8</w:t>
+        <w:t xml:space="preserve"> </w:t>
       </w:r>
       <w:r>
         <w:rPr>
@@ -61,7 +61,7 @@
           <w:szCs w:val="36"/>
           <w:u w:val="single"/>
         </w:rPr>
-        <w:t xml:space="preserve"> février 2025 (</w:t>
+        <w:t>mars</w:t>
       </w:r>
       <w:r>
         <w:rPr>
@@ -70,16 +70,279 @@
           <w:szCs w:val="36"/>
           <w:u w:val="single"/>
         </w:rPr>
-        <w:t>SB</w:t>
-      </w:r>
-      <w:r>
+        <w:t xml:space="preserve"> 2025 (IJ - OC) :</w:t>
+      </w:r>
+    </w:p>
+    <w:p>
+      <w:pPr>
+        <w:pStyle w:val="NormalWeb"/>
+        <w:spacing w:before="240" w:beforeAutospacing="0" w:after="240" w:afterAutospacing="0"/>
+        <w:rPr>
+          <w:rFonts w:asciiTheme="minorHAnsi" w:hAnsiTheme="minorHAnsi" w:cstheme="minorHAnsi"/>
+          <w:b/>
+          <w:bCs/>
+          <w:i/>
+          <w:iCs/>
+          <w:color w:val="000000"/>
+        </w:rPr>
+      </w:pPr>
+      <w:r>
+        <w:rPr>
+          <w:rFonts w:asciiTheme="minorHAnsi" w:hAnsiTheme="minorHAnsi" w:cstheme="minorHAnsi"/>
+          <w:b/>
+          <w:bCs/>
+          <w:i/>
+          <w:iCs/>
+          <w:color w:val="000000"/>
+        </w:rPr>
+        <w:t>Questions</w:t>
+      </w:r>
+      <w:r>
+        <w:rPr>
+          <w:rFonts w:asciiTheme="minorHAnsi" w:hAnsiTheme="minorHAnsi" w:cstheme="minorHAnsi"/>
+          <w:b/>
+          <w:bCs/>
+          <w:i/>
+          <w:iCs/>
+          <w:color w:val="000000"/>
+        </w:rPr>
+        <w:t xml:space="preserve"> :</w:t>
+      </w:r>
+    </w:p>
+    <w:p>
+      <w:pPr>
+        <w:pStyle w:val="NormalWeb"/>
+        <w:numPr>
+          <w:ilvl w:val="0"/>
+          <w:numId w:val="15"/>
+        </w:numPr>
+        <w:spacing w:before="0" w:beforeAutospacing="0" w:after="0" w:afterAutospacing="0"/>
+        <w:rPr>
+          <w:rFonts w:asciiTheme="minorHAnsi" w:hAnsiTheme="minorHAnsi" w:cstheme="minorHAnsi"/>
+          <w:b/>
+          <w:bCs/>
+          <w:i/>
+          <w:iCs/>
+          <w:color w:val="000000"/>
+        </w:rPr>
+      </w:pPr>
+      <w:r>
+        <w:rPr>
+          <w:rFonts w:asciiTheme="minorHAnsi" w:hAnsiTheme="minorHAnsi" w:cstheme="minorHAnsi"/>
+          <w:bCs/>
+          <w:iCs/>
+          <w:color w:val="000000"/>
+        </w:rPr>
+        <w:t xml:space="preserve">Nombre de patients et de valeurs pour exemples : 300 patients pour 90 </w:t>
+      </w:r>
+      <w:proofErr w:type="gramStart"/>
+      <w:r>
+        <w:rPr>
+          <w:rFonts w:asciiTheme="minorHAnsi" w:hAnsiTheme="minorHAnsi" w:cstheme="minorHAnsi"/>
+          <w:bCs/>
+          <w:iCs/>
+          <w:color w:val="000000"/>
+        </w:rPr>
+        <w:t>time</w:t>
+      </w:r>
+      <w:proofErr w:type="gramEnd"/>
+      <w:r>
+        <w:rPr>
+          <w:rFonts w:asciiTheme="minorHAnsi" w:hAnsiTheme="minorHAnsi" w:cstheme="minorHAnsi"/>
+          <w:bCs/>
+          <w:iCs/>
+          <w:color w:val="000000"/>
+        </w:rPr>
+        <w:t xml:space="preserve"> point (cad 3 mois de mesure environ) ok ?</w:t>
+      </w:r>
+    </w:p>
+    <w:p>
+      <w:pPr>
+        <w:pStyle w:val="NormalWeb"/>
+        <w:numPr>
+          <w:ilvl w:val="0"/>
+          <w:numId w:val="15"/>
+        </w:numPr>
+        <w:spacing w:before="0" w:beforeAutospacing="0" w:after="0" w:afterAutospacing="0"/>
+        <w:rPr>
+          <w:rFonts w:asciiTheme="minorHAnsi" w:hAnsiTheme="minorHAnsi" w:cstheme="minorHAnsi"/>
+          <w:bCs/>
+          <w:iCs/>
+          <w:color w:val="000000"/>
+        </w:rPr>
+      </w:pPr>
+      <w:r>
+        <w:rPr>
+          <w:rFonts w:asciiTheme="minorHAnsi" w:hAnsiTheme="minorHAnsi" w:cstheme="minorHAnsi"/>
+          <w:bCs/>
+          <w:iCs/>
+          <w:color w:val="000000"/>
+        </w:rPr>
+        <w:t>Nombre minimal de mesures communément attendu par méthode et/ou nombre de patients ?</w:t>
+      </w:r>
+    </w:p>
+    <w:p>
+      <w:pPr>
+        <w:pStyle w:val="NormalWeb"/>
+        <w:numPr>
+          <w:ilvl w:val="0"/>
+          <w:numId w:val="15"/>
+        </w:numPr>
+        <w:spacing w:before="0" w:beforeAutospacing="0" w:after="0" w:afterAutospacing="0"/>
+        <w:rPr>
+          <w:rFonts w:asciiTheme="minorHAnsi" w:hAnsiTheme="minorHAnsi" w:cstheme="minorHAnsi"/>
+          <w:bCs/>
+          <w:iCs/>
+          <w:color w:val="000000"/>
+        </w:rPr>
+      </w:pPr>
+      <w:r>
+        <w:rPr>
+          <w:rFonts w:asciiTheme="minorHAnsi" w:hAnsiTheme="minorHAnsi" w:cstheme="minorHAnsi"/>
+          <w:bCs/>
+          <w:iCs/>
+          <w:color w:val="000000"/>
+        </w:rPr>
+        <w:t>Date de réunion pour la semaine prochaine pour nous 3</w:t>
+      </w:r>
+    </w:p>
+    <w:p>
+      <w:pPr>
+        <w:pStyle w:val="NormalWeb"/>
+        <w:numPr>
+          <w:ilvl w:val="0"/>
+          <w:numId w:val="15"/>
+        </w:numPr>
+        <w:spacing w:before="0" w:beforeAutospacing="0" w:after="0" w:afterAutospacing="0"/>
+        <w:rPr>
+          <w:rFonts w:asciiTheme="minorHAnsi" w:hAnsiTheme="minorHAnsi" w:cstheme="minorHAnsi"/>
+          <w:bCs/>
+          <w:iCs/>
+          <w:color w:val="000000"/>
+        </w:rPr>
+      </w:pPr>
+      <w:r>
+        <w:rPr>
+          <w:rFonts w:asciiTheme="minorHAnsi" w:hAnsiTheme="minorHAnsi" w:cstheme="minorHAnsi"/>
+          <w:bCs/>
+          <w:iCs/>
+          <w:color w:val="000000"/>
+        </w:rPr>
+        <w:t xml:space="preserve">Renseignements sur mise en forme article pour le journal </w:t>
+      </w:r>
+      <w:proofErr w:type="spellStart"/>
+      <w:r>
+        <w:rPr>
+          <w:rFonts w:asciiTheme="minorHAnsi" w:hAnsiTheme="minorHAnsi" w:cstheme="minorHAnsi"/>
+          <w:bCs/>
+          <w:iCs/>
+          <w:color w:val="000000"/>
+        </w:rPr>
+        <w:t>Pulm</w:t>
+      </w:r>
+      <w:bookmarkStart w:id="0" w:name="_GoBack"/>
+      <w:bookmarkEnd w:id="0"/>
+      <w:r>
+        <w:rPr>
+          <w:rFonts w:asciiTheme="minorHAnsi" w:hAnsiTheme="minorHAnsi" w:cstheme="minorHAnsi"/>
+          <w:bCs/>
+          <w:iCs/>
+          <w:color w:val="000000"/>
+        </w:rPr>
+        <w:t>onology</w:t>
+      </w:r>
+      <w:proofErr w:type="spellEnd"/>
+    </w:p>
+    <w:p>
+      <w:pPr>
+        <w:pStyle w:val="NormalWeb"/>
+        <w:spacing w:before="0" w:beforeAutospacing="0" w:after="0" w:afterAutospacing="0"/>
+        <w:rPr>
+          <w:rFonts w:asciiTheme="minorHAnsi" w:hAnsiTheme="minorHAnsi" w:cstheme="minorHAnsi"/>
+          <w:b/>
+          <w:bCs/>
+          <w:i/>
+          <w:iCs/>
+          <w:color w:val="000000"/>
+        </w:rPr>
+      </w:pPr>
+    </w:p>
+    <w:p>
+      <w:pPr>
+        <w:pStyle w:val="NormalWeb"/>
+        <w:spacing w:before="240" w:beforeAutospacing="0" w:after="240" w:afterAutospacing="0"/>
+        <w:rPr>
+          <w:rFonts w:asciiTheme="minorHAnsi" w:hAnsiTheme="minorHAnsi" w:cstheme="minorHAnsi"/>
+          <w:b/>
+          <w:bCs/>
+          <w:i/>
+          <w:iCs/>
+          <w:color w:val="000000"/>
+        </w:rPr>
+      </w:pPr>
+      <w:r>
+        <w:rPr>
+          <w:rFonts w:asciiTheme="minorHAnsi" w:hAnsiTheme="minorHAnsi" w:cstheme="minorHAnsi"/>
+          <w:b/>
+          <w:bCs/>
+          <w:i/>
+          <w:iCs/>
+          <w:color w:val="000000"/>
+        </w:rPr>
+        <w:t>CR :</w:t>
+      </w:r>
+    </w:p>
+    <w:p>
+      <w:pPr>
+        <w:pStyle w:val="NormalWeb"/>
+        <w:spacing w:before="0" w:beforeAutospacing="0" w:after="0" w:afterAutospacing="0"/>
+        <w:rPr>
+          <w:rFonts w:asciiTheme="minorHAnsi" w:hAnsiTheme="minorHAnsi" w:cstheme="minorHAnsi"/>
+          <w:b/>
+          <w:bCs/>
+          <w:i/>
+          <w:iCs/>
+          <w:color w:val="000000"/>
+        </w:rPr>
+      </w:pPr>
+    </w:p>
+    <w:p>
+      <w:pPr>
         <w:rPr>
           <w:b/>
           <w:sz w:val="28"/>
           <w:szCs w:val="36"/>
           <w:u w:val="single"/>
         </w:rPr>
-        <w:t xml:space="preserve"> - OC) :</w:t>
+      </w:pPr>
+    </w:p>
+    <w:p>
+      <w:pPr>
+        <w:rPr>
+          <w:b/>
+          <w:sz w:val="28"/>
+          <w:szCs w:val="36"/>
+          <w:u w:val="single"/>
+        </w:rPr>
+      </w:pPr>
+    </w:p>
+    <w:p>
+      <w:pPr>
+        <w:rPr>
+          <w:b/>
+          <w:sz w:val="28"/>
+          <w:szCs w:val="36"/>
+          <w:u w:val="single"/>
+        </w:rPr>
+      </w:pPr>
+      <w:r>
+        <w:rPr>
+          <w:b/>
+          <w:sz w:val="28"/>
+          <w:szCs w:val="36"/>
+          <w:u w:val="single"/>
+        </w:rPr>
+        <w:t>18 février 2025 (SB - OC) :</w:t>
       </w:r>
     </w:p>
     <w:p>
@@ -128,8 +391,62 @@
         </w:rPr>
         <w:t>Faire un abstract (200-300 mots) aujourd’hui pour l’envoyer à l’éditeur d’un journal. But : voir si l’article pourrait l’intéresser</w:t>
       </w:r>
-      <w:bookmarkStart w:id="0" w:name="_GoBack"/>
-      <w:bookmarkEnd w:id="0"/>
+    </w:p>
+    <w:p>
+      <w:pPr>
+        <w:pStyle w:val="Paragraphedeliste"/>
+        <w:numPr>
+          <w:ilvl w:val="0"/>
+          <w:numId w:val="17"/>
+        </w:numPr>
+        <w:rPr>
+          <w:rFonts w:cstheme="minorHAnsi"/>
+          <w:color w:val="000000"/>
+          <w:sz w:val="28"/>
+        </w:rPr>
+      </w:pPr>
+      <w:r>
+        <w:rPr>
+          <w:rFonts w:cstheme="minorHAnsi"/>
+          <w:color w:val="000000"/>
+          <w:sz w:val="24"/>
+        </w:rPr>
+        <w:t xml:space="preserve">Faire des exemples avec différents nombres de patients et mesures (ex: 100 patients pour 90 mesures / </w:t>
+      </w:r>
+      <w:r>
+        <w:rPr>
+          <w:rFonts w:cstheme="minorHAnsi"/>
+          <w:color w:val="000000"/>
+          <w:sz w:val="24"/>
+        </w:rPr>
+        <w:t>2</w:t>
+      </w:r>
+      <w:r>
+        <w:rPr>
+          <w:rFonts w:cstheme="minorHAnsi"/>
+          <w:color w:val="000000"/>
+          <w:sz w:val="24"/>
+        </w:rPr>
+        <w:t xml:space="preserve">00 patients pour 30 mesures), pourra le mettre en SM si les </w:t>
+      </w:r>
+      <w:proofErr w:type="spellStart"/>
+      <w:r>
+        <w:rPr>
+          <w:rFonts w:cstheme="minorHAnsi"/>
+          <w:color w:val="000000"/>
+          <w:sz w:val="24"/>
+        </w:rPr>
+        <w:t>reviewers</w:t>
+      </w:r>
+      <w:proofErr w:type="spellEnd"/>
+      <w:r>
+        <w:rPr>
+          <w:rFonts w:cstheme="minorHAnsi"/>
+          <w:color w:val="000000"/>
+          <w:sz w:val="24"/>
+        </w:rPr>
+        <w:t xml:space="preserve"> le demandent</w:t>
+      </w:r>
     </w:p>
     <w:p>
       <w:pPr>
@@ -759,21 +1076,7 @@
           <w:u w:val="single"/>
           <w:shd w:val="clear" w:color="auto" w:fill="FDFCFA"/>
         </w:rPr>
-        <w:t xml:space="preserve"> bien identifié ce qui est de la classification de ce qui est du clustering pour traiter les données longitudinales, ce ne sont pas les mêmes objectifs et les </w:t>
-      </w:r>
-      <w:r>
-        <w:rPr>
-          <w:rFonts w:asciiTheme="minorHAnsi" w:hAnsiTheme="minorHAnsi" w:cstheme="minorHAnsi"/>
-          <w:b/>
-          <w:bCs/>
-          <w:color w:val="333333"/>
-          <w:sz w:val="21"/>
-          <w:szCs w:val="21"/>
-          <w:u w:val="single"/>
-          <w:shd w:val="clear" w:color="auto" w:fill="FDFCFA"/>
-        </w:rPr>
-        <w:lastRenderedPageBreak/>
-        <w:t>mêmes méthodes en tout cas ici il faut mettre méthodes statistiques plutôt que modèle et on reprendra la classification de cela pour que ce soit clair et peut être faire des quartier dans le schéma qui renvoie à du clustering ou de la modélisation ? (</w:t>
+        <w:t xml:space="preserve"> bien identifié ce qui est de la classification de ce qui est du clustering pour traiter les données longitudinales, ce ne sont pas les mêmes objectifs et les mêmes méthodes en tout cas ici il faut mettre méthodes statistiques plutôt que modèle et on reprendra la classification de cela pour que ce soit clair et peut être faire des quartier dans le schéma qui renvoie à du clustering ou de la modélisation ? (</w:t>
       </w:r>
       <w:proofErr w:type="gramStart"/>
       <w:r>
@@ -1267,6 +1570,7 @@
           <w:rFonts w:asciiTheme="minorHAnsi" w:hAnsiTheme="minorHAnsi" w:cs="Arial"/>
           <w:color w:val="000000"/>
         </w:rPr>
+        <w:lastRenderedPageBreak/>
         <w:t>Comparaison de nos résultats</w:t>
       </w:r>
     </w:p>
@@ -1631,7 +1935,6 @@
           <w:rFonts w:asciiTheme="minorHAnsi" w:hAnsiTheme="minorHAnsi" w:cs="Arial"/>
           <w:color w:val="000000"/>
         </w:rPr>
-        <w:lastRenderedPageBreak/>
         <w:t>Codes R ok ?</w:t>
       </w:r>
     </w:p>
@@ -1921,6 +2224,7 @@
           <w:noProof/>
           <w:sz w:val="24"/>
         </w:rPr>
+        <w:lastRenderedPageBreak/>
         <mc:AlternateContent>
           <mc:Choice Requires="wps">
             <w:drawing>
@@ -2322,7 +2626,6 @@
         <w:rPr>
           <w:sz w:val="24"/>
         </w:rPr>
-        <w:lastRenderedPageBreak/>
         <w:tab/>
         <w:t xml:space="preserve">         Médicales = bonne qualité de données et quantité</w:t>
       </w:r>
@@ -4376,8 +4679,8 @@
   <w:abstractNum w:abstractNumId="5" w15:restartNumberingAfterBreak="0">
     <w:nsid w:val="39884971"/>
     <w:multiLevelType w:val="hybridMultilevel"/>
-    <w:tmpl w:val="45CE5D6A"/>
-    <w:lvl w:ilvl="0" w:tplc="8320FC3C">
+    <w:tmpl w:val="185E32A4"/>
+    <w:lvl w:ilvl="0" w:tplc="3306BE56">
       <w:start w:val="18"/>
       <w:numFmt w:val="bullet"/>
       <w:lvlText w:val="-"/>
@@ -4387,6 +4690,8 @@
       </w:pPr>
       <w:rPr>
         <w:rFonts w:ascii="Arial" w:eastAsiaTheme="minorHAnsi" w:hAnsi="Arial" w:cs="Arial" w:hint="default"/>
+        <w:b w:val="0"/>
+        <w:sz w:val="24"/>
       </w:rPr>
     </w:lvl>
     <w:lvl w:ilvl="1" w:tplc="04090003" w:tentative="1">
@@ -6390,7 +6695,7 @@
   <w:style w:type="paragraph" w:default="1" w:styleId="Normal">
     <w:name w:val="Normal"/>
     <w:qFormat/>
-    <w:rsid w:val="00DB2CE4"/>
+    <w:rsid w:val="00553946"/>
   </w:style>
   <w:style w:type="character" w:default="1" w:styleId="Policepardfaut">
     <w:name w:val="Default Paragraph Font"/>

</xml_diff>

<commit_message>
New dataset with 300 patients and 90 time points
</commit_message>
<xml_diff>
--- a/Documents/CR.docx
+++ b/Documents/CR.docx
@@ -36,15 +36,16 @@
           <w:u w:val="single"/>
         </w:rPr>
       </w:pPr>
-      <w:r>
+    </w:p>
+    <w:p>
+      <w:pPr>
         <w:rPr>
           <w:b/>
           <w:sz w:val="28"/>
           <w:szCs w:val="36"/>
           <w:u w:val="single"/>
         </w:rPr>
-        <w:t>03</w:t>
-      </w:r>
+      </w:pPr>
       <w:r>
         <w:rPr>
           <w:b/>
@@ -52,7 +53,7 @@
           <w:szCs w:val="36"/>
           <w:u w:val="single"/>
         </w:rPr>
-        <w:t xml:space="preserve"> </w:t>
+        <w:t>10</w:t>
       </w:r>
       <w:r>
         <w:rPr>
@@ -61,7 +62,7 @@
           <w:szCs w:val="36"/>
           <w:u w:val="single"/>
         </w:rPr>
-        <w:t>mars</w:t>
+        <w:t xml:space="preserve"> mars 2025 (</w:t>
       </w:r>
       <w:r>
         <w:rPr>
@@ -70,7 +71,123 @@
           <w:szCs w:val="36"/>
           <w:u w:val="single"/>
         </w:rPr>
-        <w:t xml:space="preserve"> 2025 (IJ - OC) :</w:t>
+        <w:t xml:space="preserve">SB - </w:t>
+      </w:r>
+      <w:r>
+        <w:rPr>
+          <w:b/>
+          <w:sz w:val="28"/>
+          <w:szCs w:val="36"/>
+          <w:u w:val="single"/>
+        </w:rPr>
+        <w:t>IJ - OC) :</w:t>
+      </w:r>
+    </w:p>
+    <w:p>
+      <w:pPr>
+        <w:pStyle w:val="NormalWeb"/>
+        <w:spacing w:before="240" w:beforeAutospacing="0" w:after="240" w:afterAutospacing="0"/>
+        <w:rPr>
+          <w:rFonts w:asciiTheme="minorHAnsi" w:hAnsiTheme="minorHAnsi" w:cstheme="minorHAnsi"/>
+          <w:b/>
+          <w:bCs/>
+          <w:i/>
+          <w:iCs/>
+          <w:color w:val="000000"/>
+        </w:rPr>
+      </w:pPr>
+      <w:r>
+        <w:rPr>
+          <w:rFonts w:asciiTheme="minorHAnsi" w:hAnsiTheme="minorHAnsi" w:cstheme="minorHAnsi"/>
+          <w:b/>
+          <w:bCs/>
+          <w:i/>
+          <w:iCs/>
+          <w:color w:val="000000"/>
+        </w:rPr>
+        <w:t>Questions</w:t>
+      </w:r>
+      <w:r>
+        <w:rPr>
+          <w:rFonts w:asciiTheme="minorHAnsi" w:hAnsiTheme="minorHAnsi" w:cstheme="minorHAnsi"/>
+          <w:b/>
+          <w:bCs/>
+          <w:i/>
+          <w:iCs/>
+          <w:color w:val="000000"/>
+        </w:rPr>
+        <w:t xml:space="preserve"> :</w:t>
+      </w:r>
+    </w:p>
+    <w:p>
+      <w:pPr>
+        <w:pStyle w:val="NormalWeb"/>
+        <w:numPr>
+          <w:ilvl w:val="0"/>
+          <w:numId w:val="19"/>
+        </w:numPr>
+        <w:spacing w:before="0" w:beforeAutospacing="0" w:after="0" w:afterAutospacing="0"/>
+        <w:rPr>
+          <w:rFonts w:asciiTheme="minorHAnsi" w:hAnsiTheme="minorHAnsi" w:cstheme="minorHAnsi"/>
+          <w:bCs/>
+          <w:iCs/>
+          <w:color w:val="000000"/>
+        </w:rPr>
+      </w:pPr>
+      <w:r>
+        <w:rPr>
+          <w:rFonts w:asciiTheme="minorHAnsi" w:hAnsiTheme="minorHAnsi" w:cstheme="minorHAnsi"/>
+          <w:bCs/>
+          <w:iCs/>
+          <w:color w:val="000000"/>
+        </w:rPr>
+        <w:t>Nombre minimal de mesures communément attendu par méthode et/ou nombre de patients ?</w:t>
+      </w:r>
+    </w:p>
+    <w:p>
+      <w:pPr>
+        <w:pStyle w:val="Paragraphedeliste"/>
+        <w:numPr>
+          <w:ilvl w:val="0"/>
+          <w:numId w:val="19"/>
+        </w:numPr>
+        <w:rPr>
+          <w:b/>
+          <w:sz w:val="28"/>
+          <w:szCs w:val="36"/>
+          <w:u w:val="single"/>
+        </w:rPr>
+      </w:pPr>
+      <w:bookmarkStart w:id="0" w:name="_GoBack"/>
+      <w:bookmarkEnd w:id="0"/>
+    </w:p>
+    <w:p>
+      <w:pPr>
+        <w:rPr>
+          <w:b/>
+          <w:sz w:val="28"/>
+          <w:szCs w:val="36"/>
+          <w:u w:val="single"/>
+        </w:rPr>
+      </w:pPr>
+    </w:p>
+    <w:p>
+      <w:pPr>
+        <w:rPr>
+          <w:b/>
+          <w:sz w:val="28"/>
+          <w:szCs w:val="36"/>
+          <w:u w:val="single"/>
+        </w:rPr>
+      </w:pPr>
+      <w:r>
+        <w:rPr>
+          <w:b/>
+          <w:sz w:val="28"/>
+          <w:szCs w:val="36"/>
+          <w:u w:val="single"/>
+        </w:rPr>
+        <w:t>03 mars 2025 (IJ - OC) :</w:t>
       </w:r>
     </w:p>
     <w:p>
@@ -238,20 +355,79 @@
           <w:iCs/>
           <w:color w:val="000000"/>
         </w:rPr>
-        <w:t>Pulm</w:t>
-      </w:r>
-      <w:bookmarkStart w:id="0" w:name="_GoBack"/>
-      <w:bookmarkEnd w:id="0"/>
-      <w:r>
+        <w:t>Pulmonology</w:t>
+      </w:r>
+      <w:proofErr w:type="spellEnd"/>
+    </w:p>
+    <w:p>
+      <w:pPr>
+        <w:pStyle w:val="NormalWeb"/>
+        <w:numPr>
+          <w:ilvl w:val="0"/>
+          <w:numId w:val="15"/>
+        </w:numPr>
+        <w:spacing w:before="0" w:beforeAutospacing="0" w:after="0" w:afterAutospacing="0"/>
         <w:rPr>
           <w:rFonts w:asciiTheme="minorHAnsi" w:hAnsiTheme="minorHAnsi" w:cstheme="minorHAnsi"/>
           <w:bCs/>
           <w:iCs/>
           <w:color w:val="000000"/>
         </w:rPr>
-        <w:t>onology</w:t>
+      </w:pPr>
+      <w:r>
+        <w:rPr>
+          <w:rFonts w:asciiTheme="minorHAnsi" w:hAnsiTheme="minorHAnsi" w:cstheme="minorHAnsi"/>
+          <w:bCs/>
+          <w:iCs/>
+          <w:color w:val="000000"/>
+        </w:rPr>
+        <w:t xml:space="preserve">Ina mettre absolument tes codes sur le projet </w:t>
+      </w:r>
+      <w:proofErr w:type="spellStart"/>
+      <w:r>
+        <w:rPr>
+          <w:rFonts w:asciiTheme="minorHAnsi" w:hAnsiTheme="minorHAnsi" w:cstheme="minorHAnsi"/>
+          <w:bCs/>
+          <w:iCs/>
+          <w:color w:val="000000"/>
+        </w:rPr>
+        <w:t>Gitlab</w:t>
       </w:r>
       <w:proofErr w:type="spellEnd"/>
+      <w:r>
+        <w:rPr>
+          <w:rFonts w:asciiTheme="minorHAnsi" w:hAnsiTheme="minorHAnsi" w:cstheme="minorHAnsi"/>
+          <w:bCs/>
+          <w:iCs/>
+          <w:color w:val="000000"/>
+        </w:rPr>
+        <w:t> !!</w:t>
+      </w:r>
+    </w:p>
+    <w:p>
+      <w:pPr>
+        <w:pStyle w:val="NormalWeb"/>
+        <w:numPr>
+          <w:ilvl w:val="0"/>
+          <w:numId w:val="15"/>
+        </w:numPr>
+        <w:spacing w:before="0" w:beforeAutospacing="0" w:after="0" w:afterAutospacing="0"/>
+        <w:rPr>
+          <w:rFonts w:asciiTheme="minorHAnsi" w:hAnsiTheme="minorHAnsi" w:cstheme="minorHAnsi"/>
+          <w:bCs/>
+          <w:iCs/>
+          <w:color w:val="000000"/>
+        </w:rPr>
+      </w:pPr>
+      <w:r>
+        <w:rPr>
+          <w:rFonts w:asciiTheme="minorHAnsi" w:hAnsiTheme="minorHAnsi" w:cstheme="minorHAnsi"/>
+          <w:bCs/>
+          <w:iCs/>
+          <w:color w:val="000000"/>
+        </w:rPr>
+        <w:t>Mettre les codes R et Python avec 300 patients et 90 time points</w:t>
+      </w:r>
     </w:p>
     <w:p>
       <w:pPr>
@@ -295,16 +471,117 @@
     <w:p>
       <w:pPr>
         <w:pStyle w:val="NormalWeb"/>
+        <w:numPr>
+          <w:ilvl w:val="0"/>
+          <w:numId w:val="15"/>
+        </w:numPr>
         <w:spacing w:before="0" w:beforeAutospacing="0" w:after="0" w:afterAutospacing="0"/>
         <w:rPr>
           <w:rFonts w:asciiTheme="minorHAnsi" w:hAnsiTheme="minorHAnsi" w:cstheme="minorHAnsi"/>
-          <w:b/>
-          <w:bCs/>
-          <w:i/>
+          <w:bCs/>
           <w:iCs/>
           <w:color w:val="000000"/>
         </w:rPr>
       </w:pPr>
+      <w:r>
+        <w:rPr>
+          <w:rFonts w:asciiTheme="minorHAnsi" w:hAnsiTheme="minorHAnsi" w:cstheme="minorHAnsi"/>
+          <w:bCs/>
+          <w:iCs/>
+          <w:color w:val="000000"/>
+        </w:rPr>
+        <w:t>Point le 10/03/2025 à 10h ?</w:t>
+      </w:r>
+    </w:p>
+    <w:p>
+      <w:pPr>
+        <w:pStyle w:val="NormalWeb"/>
+        <w:numPr>
+          <w:ilvl w:val="0"/>
+          <w:numId w:val="15"/>
+        </w:numPr>
+        <w:spacing w:before="0" w:beforeAutospacing="0" w:after="0" w:afterAutospacing="0"/>
+        <w:rPr>
+          <w:rFonts w:asciiTheme="minorHAnsi" w:hAnsiTheme="minorHAnsi" w:cstheme="minorHAnsi"/>
+          <w:bCs/>
+          <w:iCs/>
+          <w:color w:val="000000"/>
+        </w:rPr>
+      </w:pPr>
+      <w:r>
+        <w:rPr>
+          <w:rFonts w:asciiTheme="minorHAnsi" w:hAnsiTheme="minorHAnsi" w:cstheme="minorHAnsi"/>
+          <w:bCs/>
+          <w:iCs/>
+          <w:color w:val="000000"/>
+        </w:rPr>
+        <w:t xml:space="preserve">Nombre minimal pas forcément énoncé dans les articles, donner un ordre de grandeur, </w:t>
+      </w:r>
+      <w:proofErr w:type="gramStart"/>
+      <w:r>
+        <w:rPr>
+          <w:rFonts w:asciiTheme="minorHAnsi" w:hAnsiTheme="minorHAnsi" w:cstheme="minorHAnsi"/>
+          <w:bCs/>
+          <w:iCs/>
+          <w:color w:val="000000"/>
+        </w:rPr>
+        <w:t>un guideline</w:t>
+      </w:r>
+      <w:proofErr w:type="gramEnd"/>
+      <w:r>
+        <w:rPr>
+          <w:rFonts w:asciiTheme="minorHAnsi" w:hAnsiTheme="minorHAnsi" w:cstheme="minorHAnsi"/>
+          <w:bCs/>
+          <w:iCs/>
+          <w:color w:val="000000"/>
+        </w:rPr>
+        <w:t> ? Mais plutôt subjectif</w:t>
+      </w:r>
+    </w:p>
+    <w:p>
+      <w:pPr>
+        <w:pStyle w:val="NormalWeb"/>
+        <w:numPr>
+          <w:ilvl w:val="0"/>
+          <w:numId w:val="15"/>
+        </w:numPr>
+        <w:spacing w:before="0" w:beforeAutospacing="0" w:after="0" w:afterAutospacing="0"/>
+        <w:rPr>
+          <w:rFonts w:asciiTheme="minorHAnsi" w:hAnsiTheme="minorHAnsi" w:cstheme="minorHAnsi"/>
+          <w:bCs/>
+          <w:iCs/>
+          <w:color w:val="000000"/>
+        </w:rPr>
+      </w:pPr>
+      <w:r>
+        <w:rPr>
+          <w:rFonts w:asciiTheme="minorHAnsi" w:hAnsiTheme="minorHAnsi" w:cstheme="minorHAnsi"/>
+          <w:bCs/>
+          <w:iCs/>
+          <w:color w:val="000000"/>
+        </w:rPr>
+        <w:t xml:space="preserve">Ok pour les 300 patients et 90 </w:t>
+      </w:r>
+      <w:proofErr w:type="gramStart"/>
+      <w:r>
+        <w:rPr>
+          <w:rFonts w:asciiTheme="minorHAnsi" w:hAnsiTheme="minorHAnsi" w:cstheme="minorHAnsi"/>
+          <w:bCs/>
+          <w:iCs/>
+          <w:color w:val="000000"/>
+        </w:rPr>
+        <w:t>time</w:t>
+      </w:r>
+      <w:proofErr w:type="gramEnd"/>
+      <w:r>
+        <w:rPr>
+          <w:rFonts w:asciiTheme="minorHAnsi" w:hAnsiTheme="minorHAnsi" w:cstheme="minorHAnsi"/>
+          <w:bCs/>
+          <w:iCs/>
+          <w:color w:val="000000"/>
+        </w:rPr>
+        <w:t xml:space="preserve"> points pour l’exemple principal</w:t>
+      </w:r>
     </w:p>
     <w:p>
       <w:pPr>
@@ -411,6 +688,7 @@
           <w:color w:val="000000"/>
           <w:sz w:val="24"/>
         </w:rPr>
+        <w:lastRenderedPageBreak/>
         <w:t xml:space="preserve">Faire des exemples avec différents nombres de patients et mesures (ex: 100 patients pour 90 mesures / </w:t>
       </w:r>
       <w:r>
@@ -1220,6 +1498,7 @@
           <w:iCs/>
           <w:color w:val="000000"/>
         </w:rPr>
+        <w:lastRenderedPageBreak/>
         <w:t>CR :</w:t>
       </w:r>
     </w:p>
@@ -1570,7 +1849,6 @@
           <w:rFonts w:asciiTheme="minorHAnsi" w:hAnsiTheme="minorHAnsi" w:cs="Arial"/>
           <w:color w:val="000000"/>
         </w:rPr>
-        <w:lastRenderedPageBreak/>
         <w:t>Comparaison de nos résultats</w:t>
       </w:r>
     </w:p>
@@ -2047,6 +2325,7 @@
           <w:rFonts w:asciiTheme="minorHAnsi" w:hAnsiTheme="minorHAnsi" w:cstheme="minorHAnsi"/>
           <w:color w:val="000000"/>
         </w:rPr>
+        <w:lastRenderedPageBreak/>
         <w:t>Faires les exemples en code R et Python (Ina) pour pouvoir comparer les résultats et donner 2 alternatives aux utilisateurs de ces méthodes statistiques. Les résultats d’une des méthodes pourraient être mis en SM et les codes R et Python pourront être partagés.</w:t>
       </w:r>
     </w:p>
@@ -2224,7 +2503,6 @@
           <w:noProof/>
           <w:sz w:val="24"/>
         </w:rPr>
-        <w:lastRenderedPageBreak/>
         <mc:AlternateContent>
           <mc:Choice Requires="wps">
             <w:drawing>
@@ -4299,6 +4577,232 @@
     </w:lvl>
   </w:abstractNum>
   <w:abstractNum w:abstractNumId="2" w15:restartNumberingAfterBreak="0">
+    <w:nsid w:val="14DD0416"/>
+    <w:multiLevelType w:val="hybridMultilevel"/>
+    <w:tmpl w:val="297CC67A"/>
+    <w:lvl w:ilvl="0" w:tplc="0C00AA6A">
+      <w:start w:val="10"/>
+      <w:numFmt w:val="bullet"/>
+      <w:lvlText w:val="-"/>
+      <w:lvlJc w:val="left"/>
+      <w:pPr>
+        <w:ind w:left="720" w:hanging="360"/>
+      </w:pPr>
+      <w:rPr>
+        <w:rFonts w:ascii="Calibri" w:eastAsiaTheme="minorHAnsi" w:hAnsi="Calibri" w:cs="Calibri" w:hint="default"/>
+      </w:rPr>
+    </w:lvl>
+    <w:lvl w:ilvl="1" w:tplc="04090003" w:tentative="1">
+      <w:start w:val="1"/>
+      <w:numFmt w:val="bullet"/>
+      <w:lvlText w:val="o"/>
+      <w:lvlJc w:val="left"/>
+      <w:pPr>
+        <w:ind w:left="1440" w:hanging="360"/>
+      </w:pPr>
+      <w:rPr>
+        <w:rFonts w:ascii="Courier New" w:hAnsi="Courier New" w:cs="Courier New" w:hint="default"/>
+      </w:rPr>
+    </w:lvl>
+    <w:lvl w:ilvl="2" w:tplc="04090005" w:tentative="1">
+      <w:start w:val="1"/>
+      <w:numFmt w:val="bullet"/>
+      <w:lvlText w:val=""/>
+      <w:lvlJc w:val="left"/>
+      <w:pPr>
+        <w:ind w:left="2160" w:hanging="360"/>
+      </w:pPr>
+      <w:rPr>
+        <w:rFonts w:ascii="Wingdings" w:hAnsi="Wingdings" w:hint="default"/>
+      </w:rPr>
+    </w:lvl>
+    <w:lvl w:ilvl="3" w:tplc="04090001" w:tentative="1">
+      <w:start w:val="1"/>
+      <w:numFmt w:val="bullet"/>
+      <w:lvlText w:val=""/>
+      <w:lvlJc w:val="left"/>
+      <w:pPr>
+        <w:ind w:left="2880" w:hanging="360"/>
+      </w:pPr>
+      <w:rPr>
+        <w:rFonts w:ascii="Symbol" w:hAnsi="Symbol" w:hint="default"/>
+      </w:rPr>
+    </w:lvl>
+    <w:lvl w:ilvl="4" w:tplc="04090003" w:tentative="1">
+      <w:start w:val="1"/>
+      <w:numFmt w:val="bullet"/>
+      <w:lvlText w:val="o"/>
+      <w:lvlJc w:val="left"/>
+      <w:pPr>
+        <w:ind w:left="3600" w:hanging="360"/>
+      </w:pPr>
+      <w:rPr>
+        <w:rFonts w:ascii="Courier New" w:hAnsi="Courier New" w:cs="Courier New" w:hint="default"/>
+      </w:rPr>
+    </w:lvl>
+    <w:lvl w:ilvl="5" w:tplc="04090005" w:tentative="1">
+      <w:start w:val="1"/>
+      <w:numFmt w:val="bullet"/>
+      <w:lvlText w:val=""/>
+      <w:lvlJc w:val="left"/>
+      <w:pPr>
+        <w:ind w:left="4320" w:hanging="360"/>
+      </w:pPr>
+      <w:rPr>
+        <w:rFonts w:ascii="Wingdings" w:hAnsi="Wingdings" w:hint="default"/>
+      </w:rPr>
+    </w:lvl>
+    <w:lvl w:ilvl="6" w:tplc="04090001" w:tentative="1">
+      <w:start w:val="1"/>
+      <w:numFmt w:val="bullet"/>
+      <w:lvlText w:val=""/>
+      <w:lvlJc w:val="left"/>
+      <w:pPr>
+        <w:ind w:left="5040" w:hanging="360"/>
+      </w:pPr>
+      <w:rPr>
+        <w:rFonts w:ascii="Symbol" w:hAnsi="Symbol" w:hint="default"/>
+      </w:rPr>
+    </w:lvl>
+    <w:lvl w:ilvl="7" w:tplc="04090003" w:tentative="1">
+      <w:start w:val="1"/>
+      <w:numFmt w:val="bullet"/>
+      <w:lvlText w:val="o"/>
+      <w:lvlJc w:val="left"/>
+      <w:pPr>
+        <w:ind w:left="5760" w:hanging="360"/>
+      </w:pPr>
+      <w:rPr>
+        <w:rFonts w:ascii="Courier New" w:hAnsi="Courier New" w:cs="Courier New" w:hint="default"/>
+      </w:rPr>
+    </w:lvl>
+    <w:lvl w:ilvl="8" w:tplc="04090005" w:tentative="1">
+      <w:start w:val="1"/>
+      <w:numFmt w:val="bullet"/>
+      <w:lvlText w:val=""/>
+      <w:lvlJc w:val="left"/>
+      <w:pPr>
+        <w:ind w:left="6480" w:hanging="360"/>
+      </w:pPr>
+      <w:rPr>
+        <w:rFonts w:ascii="Wingdings" w:hAnsi="Wingdings" w:hint="default"/>
+      </w:rPr>
+    </w:lvl>
+  </w:abstractNum>
+  <w:abstractNum w:abstractNumId="3" w15:restartNumberingAfterBreak="0">
+    <w:nsid w:val="1D1C6FA8"/>
+    <w:multiLevelType w:val="hybridMultilevel"/>
+    <w:tmpl w:val="D66451DC"/>
+    <w:lvl w:ilvl="0" w:tplc="D7F0D50C">
+      <w:start w:val="10"/>
+      <w:numFmt w:val="bullet"/>
+      <w:lvlText w:val="-"/>
+      <w:lvlJc w:val="left"/>
+      <w:pPr>
+        <w:ind w:left="720" w:hanging="360"/>
+      </w:pPr>
+      <w:rPr>
+        <w:rFonts w:ascii="Calibri" w:eastAsiaTheme="minorHAnsi" w:hAnsi="Calibri" w:cs="Calibri" w:hint="default"/>
+      </w:rPr>
+    </w:lvl>
+    <w:lvl w:ilvl="1" w:tplc="04090003" w:tentative="1">
+      <w:start w:val="1"/>
+      <w:numFmt w:val="bullet"/>
+      <w:lvlText w:val="o"/>
+      <w:lvlJc w:val="left"/>
+      <w:pPr>
+        <w:ind w:left="1440" w:hanging="360"/>
+      </w:pPr>
+      <w:rPr>
+        <w:rFonts w:ascii="Courier New" w:hAnsi="Courier New" w:cs="Courier New" w:hint="default"/>
+      </w:rPr>
+    </w:lvl>
+    <w:lvl w:ilvl="2" w:tplc="04090005" w:tentative="1">
+      <w:start w:val="1"/>
+      <w:numFmt w:val="bullet"/>
+      <w:lvlText w:val=""/>
+      <w:lvlJc w:val="left"/>
+      <w:pPr>
+        <w:ind w:left="2160" w:hanging="360"/>
+      </w:pPr>
+      <w:rPr>
+        <w:rFonts w:ascii="Wingdings" w:hAnsi="Wingdings" w:hint="default"/>
+      </w:rPr>
+    </w:lvl>
+    <w:lvl w:ilvl="3" w:tplc="04090001" w:tentative="1">
+      <w:start w:val="1"/>
+      <w:numFmt w:val="bullet"/>
+      <w:lvlText w:val=""/>
+      <w:lvlJc w:val="left"/>
+      <w:pPr>
+        <w:ind w:left="2880" w:hanging="360"/>
+      </w:pPr>
+      <w:rPr>
+        <w:rFonts w:ascii="Symbol" w:hAnsi="Symbol" w:hint="default"/>
+      </w:rPr>
+    </w:lvl>
+    <w:lvl w:ilvl="4" w:tplc="04090003" w:tentative="1">
+      <w:start w:val="1"/>
+      <w:numFmt w:val="bullet"/>
+      <w:lvlText w:val="o"/>
+      <w:lvlJc w:val="left"/>
+      <w:pPr>
+        <w:ind w:left="3600" w:hanging="360"/>
+      </w:pPr>
+      <w:rPr>
+        <w:rFonts w:ascii="Courier New" w:hAnsi="Courier New" w:cs="Courier New" w:hint="default"/>
+      </w:rPr>
+    </w:lvl>
+    <w:lvl w:ilvl="5" w:tplc="04090005" w:tentative="1">
+      <w:start w:val="1"/>
+      <w:numFmt w:val="bullet"/>
+      <w:lvlText w:val=""/>
+      <w:lvlJc w:val="left"/>
+      <w:pPr>
+        <w:ind w:left="4320" w:hanging="360"/>
+      </w:pPr>
+      <w:rPr>
+        <w:rFonts w:ascii="Wingdings" w:hAnsi="Wingdings" w:hint="default"/>
+      </w:rPr>
+    </w:lvl>
+    <w:lvl w:ilvl="6" w:tplc="04090001" w:tentative="1">
+      <w:start w:val="1"/>
+      <w:numFmt w:val="bullet"/>
+      <w:lvlText w:val=""/>
+      <w:lvlJc w:val="left"/>
+      <w:pPr>
+        <w:ind w:left="5040" w:hanging="360"/>
+      </w:pPr>
+      <w:rPr>
+        <w:rFonts w:ascii="Symbol" w:hAnsi="Symbol" w:hint="default"/>
+      </w:rPr>
+    </w:lvl>
+    <w:lvl w:ilvl="7" w:tplc="04090003" w:tentative="1">
+      <w:start w:val="1"/>
+      <w:numFmt w:val="bullet"/>
+      <w:lvlText w:val="o"/>
+      <w:lvlJc w:val="left"/>
+      <w:pPr>
+        <w:ind w:left="5760" w:hanging="360"/>
+      </w:pPr>
+      <w:rPr>
+        <w:rFonts w:ascii="Courier New" w:hAnsi="Courier New" w:cs="Courier New" w:hint="default"/>
+      </w:rPr>
+    </w:lvl>
+    <w:lvl w:ilvl="8" w:tplc="04090005" w:tentative="1">
+      <w:start w:val="1"/>
+      <w:numFmt w:val="bullet"/>
+      <w:lvlText w:val=""/>
+      <w:lvlJc w:val="left"/>
+      <w:pPr>
+        <w:ind w:left="6480" w:hanging="360"/>
+      </w:pPr>
+      <w:rPr>
+        <w:rFonts w:ascii="Wingdings" w:hAnsi="Wingdings" w:hint="default"/>
+      </w:rPr>
+    </w:lvl>
+  </w:abstractNum>
+  <w:abstractNum w:abstractNumId="4" w15:restartNumberingAfterBreak="0">
     <w:nsid w:val="238D1F11"/>
     <w:multiLevelType w:val="hybridMultilevel"/>
     <w:tmpl w:val="1794D946"/>
@@ -4410,7 +4914,7 @@
       </w:rPr>
     </w:lvl>
   </w:abstractNum>
-  <w:abstractNum w:abstractNumId="3" w15:restartNumberingAfterBreak="0">
+  <w:abstractNum w:abstractNumId="5" w15:restartNumberingAfterBreak="0">
     <w:nsid w:val="25990C02"/>
     <w:multiLevelType w:val="multilevel"/>
     <w:tmpl w:val="A3B28E96"/>
@@ -4559,7 +5063,7 @@
       </w:rPr>
     </w:lvl>
   </w:abstractNum>
-  <w:abstractNum w:abstractNumId="4" w15:restartNumberingAfterBreak="0">
+  <w:abstractNum w:abstractNumId="6" w15:restartNumberingAfterBreak="0">
     <w:nsid w:val="30206F04"/>
     <w:multiLevelType w:val="hybridMultilevel"/>
     <w:tmpl w:val="C508446E"/>
@@ -4676,7 +5180,7 @@
       </w:rPr>
     </w:lvl>
   </w:abstractNum>
-  <w:abstractNum w:abstractNumId="5" w15:restartNumberingAfterBreak="0">
+  <w:abstractNum w:abstractNumId="7" w15:restartNumberingAfterBreak="0">
     <w:nsid w:val="39884971"/>
     <w:multiLevelType w:val="hybridMultilevel"/>
     <w:tmpl w:val="185E32A4"/>
@@ -4791,7 +5295,7 @@
       </w:rPr>
     </w:lvl>
   </w:abstractNum>
-  <w:abstractNum w:abstractNumId="6" w15:restartNumberingAfterBreak="0">
+  <w:abstractNum w:abstractNumId="8" w15:restartNumberingAfterBreak="0">
     <w:nsid w:val="3FF25FDB"/>
     <w:multiLevelType w:val="hybridMultilevel"/>
     <w:tmpl w:val="3B440A3A"/>
@@ -4904,7 +5408,7 @@
       </w:rPr>
     </w:lvl>
   </w:abstractNum>
-  <w:abstractNum w:abstractNumId="7" w15:restartNumberingAfterBreak="0">
+  <w:abstractNum w:abstractNumId="9" w15:restartNumberingAfterBreak="0">
     <w:nsid w:val="40A41054"/>
     <w:multiLevelType w:val="hybridMultilevel"/>
     <w:tmpl w:val="723E0D5E"/>
@@ -5017,7 +5521,7 @@
       </w:rPr>
     </w:lvl>
   </w:abstractNum>
-  <w:abstractNum w:abstractNumId="8" w15:restartNumberingAfterBreak="0">
+  <w:abstractNum w:abstractNumId="10" w15:restartNumberingAfterBreak="0">
     <w:nsid w:val="4A26683B"/>
     <w:multiLevelType w:val="hybridMultilevel"/>
     <w:tmpl w:val="F9446926"/>
@@ -5129,7 +5633,7 @@
       </w:rPr>
     </w:lvl>
   </w:abstractNum>
-  <w:abstractNum w:abstractNumId="9" w15:restartNumberingAfterBreak="0">
+  <w:abstractNum w:abstractNumId="11" w15:restartNumberingAfterBreak="0">
     <w:nsid w:val="4E1F40F8"/>
     <w:multiLevelType w:val="hybridMultilevel"/>
     <w:tmpl w:val="7A2C50B8"/>
@@ -5242,7 +5746,7 @@
       </w:rPr>
     </w:lvl>
   </w:abstractNum>
-  <w:abstractNum w:abstractNumId="10" w15:restartNumberingAfterBreak="0">
+  <w:abstractNum w:abstractNumId="12" w15:restartNumberingAfterBreak="0">
     <w:nsid w:val="5E342F9F"/>
     <w:multiLevelType w:val="hybridMultilevel"/>
     <w:tmpl w:val="3854593E"/>
@@ -5354,7 +5858,7 @@
       </w:rPr>
     </w:lvl>
   </w:abstractNum>
-  <w:abstractNum w:abstractNumId="11" w15:restartNumberingAfterBreak="0">
+  <w:abstractNum w:abstractNumId="13" w15:restartNumberingAfterBreak="0">
     <w:nsid w:val="5EFC244B"/>
     <w:multiLevelType w:val="multilevel"/>
     <w:tmpl w:val="21AC3C2A"/>
@@ -5503,7 +6007,7 @@
       </w:rPr>
     </w:lvl>
   </w:abstractNum>
-  <w:abstractNum w:abstractNumId="12" w15:restartNumberingAfterBreak="0">
+  <w:abstractNum w:abstractNumId="14" w15:restartNumberingAfterBreak="0">
     <w:nsid w:val="61456527"/>
     <w:multiLevelType w:val="multilevel"/>
     <w:tmpl w:val="A918A1B8"/>
@@ -5651,7 +6155,7 @@
       </w:rPr>
     </w:lvl>
   </w:abstractNum>
-  <w:abstractNum w:abstractNumId="13" w15:restartNumberingAfterBreak="0">
+  <w:abstractNum w:abstractNumId="15" w15:restartNumberingAfterBreak="0">
     <w:nsid w:val="6A4C3E01"/>
     <w:multiLevelType w:val="multilevel"/>
     <w:tmpl w:val="FC10B7C2"/>
@@ -5800,7 +6304,7 @@
       </w:rPr>
     </w:lvl>
   </w:abstractNum>
-  <w:abstractNum w:abstractNumId="14" w15:restartNumberingAfterBreak="0">
+  <w:abstractNum w:abstractNumId="16" w15:restartNumberingAfterBreak="0">
     <w:nsid w:val="75CD14C2"/>
     <w:multiLevelType w:val="multilevel"/>
     <w:tmpl w:val="2550BF72"/>
@@ -5948,7 +6452,7 @@
       </w:rPr>
     </w:lvl>
   </w:abstractNum>
-  <w:abstractNum w:abstractNumId="15" w15:restartNumberingAfterBreak="0">
+  <w:abstractNum w:abstractNumId="17" w15:restartNumberingAfterBreak="0">
     <w:nsid w:val="773338E9"/>
     <w:multiLevelType w:val="multilevel"/>
     <w:tmpl w:val="2550BF72"/>
@@ -6096,7 +6600,7 @@
       </w:rPr>
     </w:lvl>
   </w:abstractNum>
-  <w:abstractNum w:abstractNumId="16" w15:restartNumberingAfterBreak="0">
+  <w:abstractNum w:abstractNumId="18" w15:restartNumberingAfterBreak="0">
     <w:nsid w:val="7E8E70EA"/>
     <w:multiLevelType w:val="multilevel"/>
     <w:tmpl w:val="0D586A32"/>
@@ -6245,55 +6749,61 @@
     </w:lvl>
   </w:abstractNum>
   <w:num w:numId="1">
-    <w:abstractNumId w:val="2"/>
+    <w:abstractNumId w:val="4"/>
   </w:num>
   <w:num w:numId="2">
-    <w:abstractNumId w:val="7"/>
+    <w:abstractNumId w:val="9"/>
   </w:num>
   <w:num w:numId="3">
+    <w:abstractNumId w:val="12"/>
+  </w:num>
+  <w:num w:numId="4">
     <w:abstractNumId w:val="10"/>
   </w:num>
-  <w:num w:numId="4">
-    <w:abstractNumId w:val="8"/>
+  <w:num w:numId="5">
+    <w:abstractNumId w:val="15"/>
   </w:num>
-  <w:num w:numId="5">
+  <w:num w:numId="6">
+    <w:abstractNumId w:val="14"/>
+  </w:num>
+  <w:num w:numId="7">
     <w:abstractNumId w:val="13"/>
   </w:num>
-  <w:num w:numId="6">
-    <w:abstractNumId w:val="12"/>
-  </w:num>
-  <w:num w:numId="7">
-    <w:abstractNumId w:val="11"/>
-  </w:num>
   <w:num w:numId="8">
-    <w:abstractNumId w:val="16"/>
+    <w:abstractNumId w:val="18"/>
   </w:num>
   <w:num w:numId="9">
-    <w:abstractNumId w:val="3"/>
+    <w:abstractNumId w:val="5"/>
   </w:num>
   <w:num w:numId="10">
     <w:abstractNumId w:val="0"/>
   </w:num>
   <w:num w:numId="11">
-    <w:abstractNumId w:val="14"/>
+    <w:abstractNumId w:val="16"/>
   </w:num>
   <w:num w:numId="12">
-    <w:abstractNumId w:val="15"/>
+    <w:abstractNumId w:val="17"/>
   </w:num>
   <w:num w:numId="13">
-    <w:abstractNumId w:val="9"/>
+    <w:abstractNumId w:val="11"/>
   </w:num>
   <w:num w:numId="14">
     <w:abstractNumId w:val="1"/>
   </w:num>
   <w:num w:numId="15">
+    <w:abstractNumId w:val="8"/>
+  </w:num>
+  <w:num w:numId="16">
     <w:abstractNumId w:val="6"/>
   </w:num>
-  <w:num w:numId="16">
-    <w:abstractNumId w:val="4"/>
+  <w:num w:numId="17">
+    <w:abstractNumId w:val="7"/>
   </w:num>
-  <w:num w:numId="17">
-    <w:abstractNumId w:val="5"/>
+  <w:num w:numId="18">
+    <w:abstractNumId w:val="2"/>
+  </w:num>
+  <w:num w:numId="19">
+    <w:abstractNumId w:val="3"/>
   </w:num>
 </w:numbering>
 </file>

</xml_diff>

<commit_message>
Explanation of the R code
</commit_message>
<xml_diff>
--- a/Documents/CR.docx
+++ b/Documents/CR.docx
@@ -53,34 +53,7 @@
           <w:szCs w:val="36"/>
           <w:u w:val="single"/>
         </w:rPr>
-        <w:t>10</w:t>
-      </w:r>
-      <w:r>
-        <w:rPr>
-          <w:b/>
-          <w:sz w:val="28"/>
-          <w:szCs w:val="36"/>
-          <w:u w:val="single"/>
-        </w:rPr>
-        <w:t xml:space="preserve"> mars 2025 (</w:t>
-      </w:r>
-      <w:r>
-        <w:rPr>
-          <w:b/>
-          <w:sz w:val="28"/>
-          <w:szCs w:val="36"/>
-          <w:u w:val="single"/>
-        </w:rPr>
-        <w:t xml:space="preserve">SB - </w:t>
-      </w:r>
-      <w:r>
-        <w:rPr>
-          <w:b/>
-          <w:sz w:val="28"/>
-          <w:szCs w:val="36"/>
-          <w:u w:val="single"/>
-        </w:rPr>
-        <w:t>IJ - OC) :</w:t>
+        <w:t>10 mars 2025 (SB - IJ - OC) :</w:t>
       </w:r>
     </w:p>
     <w:p>
@@ -152,14 +125,74 @@
           <w:numId w:val="19"/>
         </w:numPr>
         <w:rPr>
-          <w:b/>
-          <w:sz w:val="28"/>
+          <w:sz w:val="24"/>
           <w:szCs w:val="36"/>
-          <w:u w:val="single"/>
-        </w:rPr>
-      </w:pPr>
+        </w:rPr>
+      </w:pPr>
+      <w:r>
+        <w:rPr>
+          <w:sz w:val="24"/>
+          <w:szCs w:val="36"/>
+        </w:rPr>
+        <w:t>Nombre de mots pré</w:t>
+      </w:r>
       <w:bookmarkStart w:id="0" w:name="_GoBack"/>
       <w:bookmarkEnd w:id="0"/>
+      <w:r>
+        <w:rPr>
+          <w:sz w:val="24"/>
+          <w:szCs w:val="36"/>
+        </w:rPr>
+        <w:t xml:space="preserve">cis pour l’article, nombre de figures/tables, réf, </w:t>
+      </w:r>
+      <w:proofErr w:type="spellStart"/>
+      <w:r>
+        <w:rPr>
+          <w:sz w:val="24"/>
+          <w:szCs w:val="36"/>
+        </w:rPr>
+        <w:t>etc</w:t>
+      </w:r>
+      <w:proofErr w:type="spellEnd"/>
+      <w:r>
+        <w:rPr>
+          <w:sz w:val="24"/>
+          <w:szCs w:val="36"/>
+        </w:rPr>
+        <w:t> ? Car pas de renseignement pour les articles ‘</w:t>
+      </w:r>
+      <w:proofErr w:type="spellStart"/>
+      <w:r>
+        <w:rPr>
+          <w:sz w:val="24"/>
+          <w:szCs w:val="36"/>
+        </w:rPr>
+        <w:t>special</w:t>
+      </w:r>
+      <w:proofErr w:type="spellEnd"/>
+      <w:r>
+        <w:rPr>
+          <w:sz w:val="24"/>
+          <w:szCs w:val="36"/>
+        </w:rPr>
+        <w:t xml:space="preserve"> articles’ sur le site de </w:t>
+      </w:r>
+      <w:proofErr w:type="spellStart"/>
+      <w:r>
+        <w:rPr>
+          <w:sz w:val="24"/>
+          <w:szCs w:val="36"/>
+        </w:rPr>
+        <w:t>pulmonology</w:t>
+      </w:r>
+      <w:proofErr w:type="spellEnd"/>
+      <w:r>
+        <w:rPr>
+          <w:sz w:val="24"/>
+          <w:szCs w:val="36"/>
+        </w:rPr>
+        <w:t>.</w:t>
+      </w:r>
     </w:p>
     <w:p>
       <w:pPr>

</xml_diff>